<commit_message>
Update LABSHEET KEGIATAN PROJEK.docx
</commit_message>
<xml_diff>
--- a/LABSHEET KEGIATAN PROJEK.docx
+++ b/LABSHEET KEGIATAN PROJEK.docx
@@ -259,7 +259,21 @@
         <w:rPr>
           <w:lang w:val="en-US"/>
         </w:rPr>
-        <w:t>Sensor Jarak(Sensor Ultrasonic HC-SR04)</w:t>
+        <w:t xml:space="preserve">Sensor </w:t>
+      </w:r>
+      <w:proofErr w:type="gramStart"/>
+      <w:r>
+        <w:rPr>
+          <w:lang w:val="en-US"/>
+        </w:rPr>
+        <w:t>Jarak(</w:t>
+      </w:r>
+      <w:proofErr w:type="gramEnd"/>
+      <w:r>
+        <w:rPr>
+          <w:lang w:val="en-US"/>
+        </w:rPr>
+        <w:t>Sensor Ultrasonic HC-SR04)</w:t>
       </w:r>
     </w:p>
     <w:p>
@@ -325,8 +339,16 @@
         <w:rPr>
           <w:lang w:val="en-US"/>
         </w:rPr>
-        <w:t xml:space="preserve"> buah</w:t>
-      </w:r>
+        <w:t xml:space="preserve"> </w:t>
+      </w:r>
+      <w:proofErr w:type="spellStart"/>
+      <w:r>
+        <w:rPr>
+          <w:lang w:val="en-US"/>
+        </w:rPr>
+        <w:t>buah</w:t>
+      </w:r>
+      <w:proofErr w:type="spellEnd"/>
     </w:p>
     <w:p>
       <w:pPr>
@@ -343,8 +365,16 @@
         <w:rPr>
           <w:lang w:val="en-US"/>
         </w:rPr>
-        <w:t>Molex 3 pin 1 buah</w:t>
-      </w:r>
+        <w:t xml:space="preserve">Molex 3 pin 1 </w:t>
+      </w:r>
+      <w:proofErr w:type="spellStart"/>
+      <w:r>
+        <w:rPr>
+          <w:lang w:val="en-US"/>
+        </w:rPr>
+        <w:t>buah</w:t>
+      </w:r>
+      <w:proofErr w:type="spellEnd"/>
     </w:p>
     <w:p>
       <w:pPr>
@@ -397,8 +427,16 @@
         <w:rPr>
           <w:lang w:val="en-US"/>
         </w:rPr>
-        <w:t>PCB Lubang</w:t>
-      </w:r>
+        <w:t xml:space="preserve">PCB </w:t>
+      </w:r>
+      <w:proofErr w:type="spellStart"/>
+      <w:r>
+        <w:rPr>
+          <w:lang w:val="en-US"/>
+        </w:rPr>
+        <w:t>Lubang</w:t>
+      </w:r>
+      <w:proofErr w:type="spellEnd"/>
     </w:p>
     <w:p>
       <w:pPr>
@@ -429,12 +467,14 @@
           <w:lang w:val="en-US"/>
         </w:rPr>
       </w:pPr>
+      <w:proofErr w:type="spellStart"/>
       <w:r>
         <w:rPr>
           <w:lang w:val="en-US"/>
         </w:rPr>
         <w:t>Timah</w:t>
       </w:r>
+      <w:proofErr w:type="spellEnd"/>
     </w:p>
     <w:p>
       <w:pPr>
@@ -451,8 +491,23 @@
         <w:rPr>
           <w:lang w:val="en-US"/>
         </w:rPr>
-        <w:t xml:space="preserve">Langkah Pembuatan </w:t>
-      </w:r>
+        <w:t xml:space="preserve">Langkah </w:t>
+      </w:r>
+      <w:proofErr w:type="spellStart"/>
+      <w:r>
+        <w:rPr>
+          <w:lang w:val="en-US"/>
+        </w:rPr>
+        <w:t>Pembuatan</w:t>
+      </w:r>
+      <w:proofErr w:type="spellEnd"/>
+      <w:r>
+        <w:rPr>
+          <w:lang w:val="en-US"/>
+        </w:rPr>
+        <w:t xml:space="preserve"> </w:t>
+      </w:r>
+      <w:proofErr w:type="spellStart"/>
       <w:r>
         <w:rPr>
           <w:b/>
@@ -461,6 +516,7 @@
         </w:rPr>
         <w:t>Elektronik</w:t>
       </w:r>
+      <w:proofErr w:type="spellEnd"/>
     </w:p>
     <w:p>
       <w:pPr>
@@ -473,12 +529,42 @@
           <w:lang w:val="en-US"/>
         </w:rPr>
       </w:pPr>
+      <w:proofErr w:type="spellStart"/>
       <w:r>
         <w:rPr>
           <w:lang w:val="en-US"/>
         </w:rPr>
-        <w:t>Siapkan alat dan bahan</w:t>
-      </w:r>
+        <w:t>Siapkan</w:t>
+      </w:r>
+      <w:proofErr w:type="spellEnd"/>
+      <w:r>
+        <w:rPr>
+          <w:lang w:val="en-US"/>
+        </w:rPr>
+        <w:t xml:space="preserve"> </w:t>
+      </w:r>
+      <w:proofErr w:type="spellStart"/>
+      <w:r>
+        <w:rPr>
+          <w:lang w:val="en-US"/>
+        </w:rPr>
+        <w:t>alat</w:t>
+      </w:r>
+      <w:proofErr w:type="spellEnd"/>
+      <w:r>
+        <w:rPr>
+          <w:lang w:val="en-US"/>
+        </w:rPr>
+        <w:t xml:space="preserve"> dan </w:t>
+      </w:r>
+      <w:proofErr w:type="spellStart"/>
+      <w:r>
+        <w:rPr>
+          <w:lang w:val="en-US"/>
+        </w:rPr>
+        <w:t>bahan</w:t>
+      </w:r>
+      <w:proofErr w:type="spellEnd"/>
     </w:p>
     <w:p>
       <w:pPr>
@@ -491,12 +577,28 @@
           <w:lang w:val="en-US"/>
         </w:rPr>
       </w:pPr>
+      <w:proofErr w:type="spellStart"/>
       <w:r>
         <w:rPr>
           <w:lang w:val="en-US"/>
         </w:rPr>
-        <w:t>Siapkan PCB Lubang</w:t>
-      </w:r>
+        <w:t>Siapkan</w:t>
+      </w:r>
+      <w:proofErr w:type="spellEnd"/>
+      <w:r>
+        <w:rPr>
+          <w:lang w:val="en-US"/>
+        </w:rPr>
+        <w:t xml:space="preserve"> PCB </w:t>
+      </w:r>
+      <w:proofErr w:type="spellStart"/>
+      <w:r>
+        <w:rPr>
+          <w:lang w:val="en-US"/>
+        </w:rPr>
+        <w:t>Lubang</w:t>
+      </w:r>
+      <w:proofErr w:type="spellEnd"/>
     </w:p>
     <w:p>
       <w:pPr>
@@ -730,7 +832,39 @@
         </w:numPr>
       </w:pPr>
       <w:r>
-        <w:t xml:space="preserve">Login menggunakan akun google kalian melalui link tersebut </w:t>
+        <w:t xml:space="preserve">Login </w:t>
+      </w:r>
+      <w:proofErr w:type="spellStart"/>
+      <w:r>
+        <w:t>menggunakan</w:t>
+      </w:r>
+      <w:proofErr w:type="spellEnd"/>
+      <w:r>
+        <w:t xml:space="preserve"> </w:t>
+      </w:r>
+      <w:proofErr w:type="spellStart"/>
+      <w:r>
+        <w:t>akun</w:t>
+      </w:r>
+      <w:proofErr w:type="spellEnd"/>
+      <w:r>
+        <w:t xml:space="preserve"> google kalian </w:t>
+      </w:r>
+      <w:proofErr w:type="spellStart"/>
+      <w:r>
+        <w:t>melalui</w:t>
+      </w:r>
+      <w:proofErr w:type="spellEnd"/>
+      <w:r>
+        <w:t xml:space="preserve"> link </w:t>
+      </w:r>
+      <w:proofErr w:type="spellStart"/>
+      <w:r>
+        <w:t>tersebut</w:t>
+      </w:r>
+      <w:proofErr w:type="spellEnd"/>
+      <w:r>
+        <w:t xml:space="preserve"> </w:t>
       </w:r>
       <w:hyperlink r:id="rId7" w:history="1">
         <w:r>
@@ -961,19 +1095,45 @@
           <w:numId w:val="9"/>
         </w:numPr>
       </w:pPr>
+      <w:proofErr w:type="spellStart"/>
       <w:r>
         <w:lastRenderedPageBreak/>
-        <w:t xml:space="preserve">Berikutnya pilih </w:t>
+        <w:t>Berikutnya</w:t>
+      </w:r>
+      <w:proofErr w:type="spellEnd"/>
+      <w:r>
+        <w:t xml:space="preserve"> </w:t>
+      </w:r>
+      <w:proofErr w:type="spellStart"/>
+      <w:r>
+        <w:t>pilih</w:t>
+      </w:r>
+      <w:proofErr w:type="spellEnd"/>
+      <w:r>
+        <w:t xml:space="preserve"> </w:t>
       </w:r>
       <w:r>
         <w:t xml:space="preserve">menu </w:t>
       </w:r>
       <w:r>
-        <w:t>DataStream dan pilih +New Da</w:t>
+        <w:t xml:space="preserve">DataStream dan </w:t>
+      </w:r>
+      <w:proofErr w:type="spellStart"/>
+      <w:r>
+        <w:t>pilih</w:t>
+      </w:r>
+      <w:proofErr w:type="spellEnd"/>
+      <w:r>
+        <w:t xml:space="preserve"> +New </w:t>
+      </w:r>
+      <w:proofErr w:type="spellStart"/>
+      <w:r>
+        <w:t>Da</w:t>
       </w:r>
       <w:r>
         <w:t>tastream</w:t>
       </w:r>
+      <w:proofErr w:type="spellEnd"/>
     </w:p>
     <w:p>
       <w:pPr>
@@ -1426,13 +1586,87 @@
           <w:numId w:val="9"/>
         </w:numPr>
       </w:pPr>
+      <w:proofErr w:type="spellStart"/>
       <w:r>
         <w:lastRenderedPageBreak/>
-        <w:t>Setelah itu kembali ke home</w:t>
-      </w:r>
-      <w:r>
-        <w:t xml:space="preserve"> dan add first device lalu beri nama device sesuai dengan yang kalian inginkan</w:t>
-      </w:r>
+        <w:t>Setelah</w:t>
+      </w:r>
+      <w:proofErr w:type="spellEnd"/>
+      <w:r>
+        <w:t xml:space="preserve"> </w:t>
+      </w:r>
+      <w:proofErr w:type="spellStart"/>
+      <w:r>
+        <w:t>itu</w:t>
+      </w:r>
+      <w:proofErr w:type="spellEnd"/>
+      <w:r>
+        <w:t xml:space="preserve"> </w:t>
+      </w:r>
+      <w:proofErr w:type="spellStart"/>
+      <w:r>
+        <w:t>kembali</w:t>
+      </w:r>
+      <w:proofErr w:type="spellEnd"/>
+      <w:r>
+        <w:t xml:space="preserve"> </w:t>
+      </w:r>
+      <w:proofErr w:type="spellStart"/>
+      <w:r>
+        <w:t>ke</w:t>
+      </w:r>
+      <w:proofErr w:type="spellEnd"/>
+      <w:r>
+        <w:t xml:space="preserve"> home</w:t>
+      </w:r>
+      <w:r>
+        <w:t xml:space="preserve"> dan add first device </w:t>
+      </w:r>
+      <w:proofErr w:type="spellStart"/>
+      <w:r>
+        <w:t>lalu</w:t>
+      </w:r>
+      <w:proofErr w:type="spellEnd"/>
+      <w:r>
+        <w:t xml:space="preserve"> </w:t>
+      </w:r>
+      <w:proofErr w:type="spellStart"/>
+      <w:r>
+        <w:t>beri</w:t>
+      </w:r>
+      <w:proofErr w:type="spellEnd"/>
+      <w:r>
+        <w:t xml:space="preserve"> </w:t>
+      </w:r>
+      <w:proofErr w:type="spellStart"/>
+      <w:r>
+        <w:t>nama</w:t>
+      </w:r>
+      <w:proofErr w:type="spellEnd"/>
+      <w:r>
+        <w:t xml:space="preserve"> device </w:t>
+      </w:r>
+      <w:proofErr w:type="spellStart"/>
+      <w:r>
+        <w:t>sesuai</w:t>
+      </w:r>
+      <w:proofErr w:type="spellEnd"/>
+      <w:r>
+        <w:t xml:space="preserve"> </w:t>
+      </w:r>
+      <w:proofErr w:type="spellStart"/>
+      <w:r>
+        <w:t>dengan</w:t>
+      </w:r>
+      <w:proofErr w:type="spellEnd"/>
+      <w:r>
+        <w:t xml:space="preserve"> yang kalian </w:t>
+      </w:r>
+      <w:proofErr w:type="spellStart"/>
+      <w:r>
+        <w:t>inginkan</w:t>
+      </w:r>
+      <w:proofErr w:type="spellEnd"/>
     </w:p>
     <w:p>
       <w:pPr>
@@ -1742,15 +1976,49 @@
         </w:rPr>
         <w:t xml:space="preserve">Salin url tersebut </w:t>
       </w:r>
-      <w:hyperlink r:id="rId17" w:history="1">
-        <w:r>
-          <w:rPr>
-            <w:rStyle w:val="Hyperlink"/>
-            <w:lang w:val="sv-SE"/>
-          </w:rPr>
-          <w:t>https://espressif.github.io/arduino-esp32/package_esp32_index.json</w:t>
-        </w:r>
-      </w:hyperlink>
+      <w:r>
+        <w:rPr>
+          <w:lang w:val="sv-SE"/>
+        </w:rPr>
+        <w:fldChar w:fldCharType="begin"/>
+      </w:r>
+      <w:r>
+        <w:rPr>
+          <w:lang w:val="sv-SE"/>
+        </w:rPr>
+        <w:instrText>HYPERLINK "</w:instrText>
+      </w:r>
+      <w:r>
+        <w:rPr>
+          <w:lang w:val="sv-SE"/>
+        </w:rPr>
+        <w:instrText>https://espressif.github.io/arduino-esp32/package_esp32_index.json</w:instrText>
+      </w:r>
+      <w:r>
+        <w:rPr>
+          <w:lang w:val="sv-SE"/>
+        </w:rPr>
+        <w:instrText>"</w:instrText>
+      </w:r>
+      <w:r>
+        <w:rPr>
+          <w:lang w:val="sv-SE"/>
+        </w:rPr>
+        <w:fldChar w:fldCharType="separate"/>
+      </w:r>
+      <w:r>
+        <w:rPr>
+          <w:rStyle w:val="Hyperlink"/>
+          <w:lang w:val="sv-SE"/>
+        </w:rPr>
+        <w:t>https://espressif.github.io/arduino-esp32/package_esp32_index.json</w:t>
+      </w:r>
+      <w:r>
+        <w:rPr>
+          <w:lang w:val="sv-SE"/>
+        </w:rPr>
+        <w:fldChar w:fldCharType="end"/>
+      </w:r>
       <w:r>
         <w:rPr>
           <w:lang w:val="sv-SE"/>
@@ -1789,7 +2057,7 @@
                     <pic:cNvPicPr/>
                   </pic:nvPicPr>
                   <pic:blipFill>
-                    <a:blip r:embed="rId18"/>
+                    <a:blip r:embed="rId17"/>
                     <a:stretch>
                       <a:fillRect/>
                     </a:stretch>
@@ -1905,7 +2173,7 @@
                     <pic:cNvPicPr/>
                   </pic:nvPicPr>
                   <pic:blipFill>
-                    <a:blip r:embed="rId19"/>
+                    <a:blip r:embed="rId18"/>
                     <a:stretch>
                       <a:fillRect/>
                     </a:stretch>
@@ -1978,7 +2246,33 @@
           <w:lang w:eastAsia="en-ID"/>
           <w14:ligatures w14:val="none"/>
         </w:rPr>
-        <w:t>//Deklarasi Servo</w:t>
+        <w:t>//</w:t>
+      </w:r>
+      <w:proofErr w:type="spellStart"/>
+      <w:r>
+        <w:rPr>
+          <w:rFonts w:ascii="Consolas" w:eastAsia="Times New Roman" w:hAnsi="Consolas" w:cs="Times New Roman"/>
+          <w:color w:val="7F8C8D"/>
+          <w:kern w:val="0"/>
+          <w:sz w:val="21"/>
+          <w:szCs w:val="21"/>
+          <w:lang w:eastAsia="en-ID"/>
+          <w14:ligatures w14:val="none"/>
+        </w:rPr>
+        <w:t>Deklarasi</w:t>
+      </w:r>
+      <w:proofErr w:type="spellEnd"/>
+      <w:r>
+        <w:rPr>
+          <w:rFonts w:ascii="Consolas" w:eastAsia="Times New Roman" w:hAnsi="Consolas" w:cs="Times New Roman"/>
+          <w:color w:val="7F8C8D"/>
+          <w:kern w:val="0"/>
+          <w:sz w:val="21"/>
+          <w:szCs w:val="21"/>
+          <w:lang w:eastAsia="en-ID"/>
+          <w14:ligatures w14:val="none"/>
+        </w:rPr>
+        <w:t xml:space="preserve"> Servo</w:t>
       </w:r>
     </w:p>
     <w:p>
@@ -2072,6 +2366,7 @@
         </w:rPr>
         <w:t xml:space="preserve"> </w:t>
       </w:r>
+      <w:proofErr w:type="spellStart"/>
       <w:r>
         <w:rPr>
           <w:rFonts w:ascii="Consolas" w:eastAsia="Times New Roman" w:hAnsi="Consolas" w:cs="Times New Roman"/>
@@ -2084,6 +2379,7 @@
         </w:rPr>
         <w:t>const</w:t>
       </w:r>
+      <w:proofErr w:type="spellEnd"/>
       <w:r>
         <w:rPr>
           <w:rFonts w:ascii="Consolas" w:eastAsia="Times New Roman" w:hAnsi="Consolas" w:cs="Times New Roman"/>
@@ -2118,8 +2414,35 @@
           <w:lang w:eastAsia="en-ID"/>
           <w14:ligatures w14:val="none"/>
         </w:rPr>
-        <w:t xml:space="preserve"> servoPin = </w:t>
-      </w:r>
+        <w:t xml:space="preserve"> </w:t>
+      </w:r>
+      <w:proofErr w:type="spellStart"/>
+      <w:r>
+        <w:rPr>
+          <w:rFonts w:ascii="Consolas" w:eastAsia="Times New Roman" w:hAnsi="Consolas" w:cs="Times New Roman"/>
+          <w:color w:val="DAE3E3"/>
+          <w:kern w:val="0"/>
+          <w:sz w:val="21"/>
+          <w:szCs w:val="21"/>
+          <w:lang w:eastAsia="en-ID"/>
+          <w14:ligatures w14:val="none"/>
+        </w:rPr>
+        <w:t>servoPin</w:t>
+      </w:r>
+      <w:proofErr w:type="spellEnd"/>
+      <w:r>
+        <w:rPr>
+          <w:rFonts w:ascii="Consolas" w:eastAsia="Times New Roman" w:hAnsi="Consolas" w:cs="Times New Roman"/>
+          <w:color w:val="DAE3E3"/>
+          <w:kern w:val="0"/>
+          <w:sz w:val="21"/>
+          <w:szCs w:val="21"/>
+          <w:lang w:eastAsia="en-ID"/>
+          <w14:ligatures w14:val="none"/>
+        </w:rPr>
+        <w:t xml:space="preserve"> = </w:t>
+      </w:r>
+      <w:proofErr w:type="gramStart"/>
       <w:r>
         <w:rPr>
           <w:rFonts w:ascii="Consolas" w:eastAsia="Times New Roman" w:hAnsi="Consolas" w:cs="Times New Roman"/>
@@ -2144,6 +2467,7 @@
         </w:rPr>
         <w:t>;</w:t>
       </w:r>
+      <w:proofErr w:type="gramEnd"/>
     </w:p>
     <w:p>
       <w:pPr>
@@ -2170,8 +2494,36 @@
           <w:lang w:eastAsia="en-ID"/>
           <w14:ligatures w14:val="none"/>
         </w:rPr>
-        <w:t>Servo myservo;</w:t>
-      </w:r>
+        <w:t xml:space="preserve">Servo </w:t>
+      </w:r>
+      <w:proofErr w:type="spellStart"/>
+      <w:proofErr w:type="gramStart"/>
+      <w:r>
+        <w:rPr>
+          <w:rFonts w:ascii="Consolas" w:eastAsia="Times New Roman" w:hAnsi="Consolas" w:cs="Times New Roman"/>
+          <w:color w:val="DAE3E3"/>
+          <w:kern w:val="0"/>
+          <w:sz w:val="21"/>
+          <w:szCs w:val="21"/>
+          <w:lang w:eastAsia="en-ID"/>
+          <w14:ligatures w14:val="none"/>
+        </w:rPr>
+        <w:t>myservo</w:t>
+      </w:r>
+      <w:proofErr w:type="spellEnd"/>
+      <w:r>
+        <w:rPr>
+          <w:rFonts w:ascii="Consolas" w:eastAsia="Times New Roman" w:hAnsi="Consolas" w:cs="Times New Roman"/>
+          <w:color w:val="DAE3E3"/>
+          <w:kern w:val="0"/>
+          <w:sz w:val="21"/>
+          <w:szCs w:val="21"/>
+          <w:lang w:eastAsia="en-ID"/>
+          <w14:ligatures w14:val="none"/>
+        </w:rPr>
+        <w:t>;</w:t>
+      </w:r>
+      <w:proofErr w:type="gramEnd"/>
     </w:p>
     <w:p>
       <w:pPr>
@@ -2214,7 +2566,33 @@
           <w:lang w:eastAsia="en-ID"/>
           <w14:ligatures w14:val="none"/>
         </w:rPr>
-        <w:t>//Deklarasi Led</w:t>
+        <w:t>//</w:t>
+      </w:r>
+      <w:proofErr w:type="spellStart"/>
+      <w:r>
+        <w:rPr>
+          <w:rFonts w:ascii="Consolas" w:eastAsia="Times New Roman" w:hAnsi="Consolas" w:cs="Times New Roman"/>
+          <w:color w:val="7F8C8D"/>
+          <w:kern w:val="0"/>
+          <w:sz w:val="21"/>
+          <w:szCs w:val="21"/>
+          <w:lang w:eastAsia="en-ID"/>
+          <w14:ligatures w14:val="none"/>
+        </w:rPr>
+        <w:t>Deklarasi</w:t>
+      </w:r>
+      <w:proofErr w:type="spellEnd"/>
+      <w:r>
+        <w:rPr>
+          <w:rFonts w:ascii="Consolas" w:eastAsia="Times New Roman" w:hAnsi="Consolas" w:cs="Times New Roman"/>
+          <w:color w:val="7F8C8D"/>
+          <w:kern w:val="0"/>
+          <w:sz w:val="21"/>
+          <w:szCs w:val="21"/>
+          <w:lang w:eastAsia="en-ID"/>
+          <w14:ligatures w14:val="none"/>
+        </w:rPr>
+        <w:t xml:space="preserve"> Led</w:t>
       </w:r>
     </w:p>
     <w:p>
@@ -2334,7 +2712,33 @@
           <w:lang w:eastAsia="en-ID"/>
           <w14:ligatures w14:val="none"/>
         </w:rPr>
-        <w:t>//Deklarasi Blynk</w:t>
+        <w:t>//</w:t>
+      </w:r>
+      <w:proofErr w:type="spellStart"/>
+      <w:r>
+        <w:rPr>
+          <w:rFonts w:ascii="Consolas" w:eastAsia="Times New Roman" w:hAnsi="Consolas" w:cs="Times New Roman"/>
+          <w:color w:val="7F8C8D"/>
+          <w:kern w:val="0"/>
+          <w:sz w:val="21"/>
+          <w:szCs w:val="21"/>
+          <w:lang w:eastAsia="en-ID"/>
+          <w14:ligatures w14:val="none"/>
+        </w:rPr>
+        <w:t>Deklarasi</w:t>
+      </w:r>
+      <w:proofErr w:type="spellEnd"/>
+      <w:r>
+        <w:rPr>
+          <w:rFonts w:ascii="Consolas" w:eastAsia="Times New Roman" w:hAnsi="Consolas" w:cs="Times New Roman"/>
+          <w:color w:val="7F8C8D"/>
+          <w:kern w:val="0"/>
+          <w:sz w:val="21"/>
+          <w:szCs w:val="21"/>
+          <w:lang w:eastAsia="en-ID"/>
+          <w14:ligatures w14:val="none"/>
+        </w:rPr>
+        <w:t xml:space="preserve"> Blynk</w:t>
       </w:r>
     </w:p>
     <w:p>
@@ -2486,7 +2890,33 @@
           <w:lang w:eastAsia="en-ID"/>
           <w14:ligatures w14:val="none"/>
         </w:rPr>
-        <w:t>"DisplayPakanIkanOtomatis"</w:t>
+        <w:t>"</w:t>
+      </w:r>
+      <w:proofErr w:type="spellStart"/>
+      <w:r>
+        <w:rPr>
+          <w:rFonts w:ascii="Consolas" w:eastAsia="Times New Roman" w:hAnsi="Consolas" w:cs="Times New Roman"/>
+          <w:color w:val="7FCBCD"/>
+          <w:kern w:val="0"/>
+          <w:sz w:val="21"/>
+          <w:szCs w:val="21"/>
+          <w:lang w:eastAsia="en-ID"/>
+          <w14:ligatures w14:val="none"/>
+        </w:rPr>
+        <w:t>DisplayPakanIkanOtomatis</w:t>
+      </w:r>
+      <w:proofErr w:type="spellEnd"/>
+      <w:r>
+        <w:rPr>
+          <w:rFonts w:ascii="Consolas" w:eastAsia="Times New Roman" w:hAnsi="Consolas" w:cs="Times New Roman"/>
+          <w:color w:val="7FCBCD"/>
+          <w:kern w:val="0"/>
+          <w:sz w:val="21"/>
+          <w:szCs w:val="21"/>
+          <w:lang w:eastAsia="en-ID"/>
+          <w14:ligatures w14:val="none"/>
+        </w:rPr>
+        <w:t>"</w:t>
       </w:r>
     </w:p>
     <w:p>
@@ -2658,8 +3088,48 @@
           <w:lang w:eastAsia="en-ID"/>
           <w14:ligatures w14:val="none"/>
         </w:rPr>
-        <w:t>//Deklarasi WiFi</w:t>
-      </w:r>
+        <w:t>//</w:t>
+      </w:r>
+      <w:proofErr w:type="spellStart"/>
+      <w:r>
+        <w:rPr>
+          <w:rFonts w:ascii="Consolas" w:eastAsia="Times New Roman" w:hAnsi="Consolas" w:cs="Times New Roman"/>
+          <w:color w:val="7F8C8D"/>
+          <w:kern w:val="0"/>
+          <w:sz w:val="21"/>
+          <w:szCs w:val="21"/>
+          <w:lang w:eastAsia="en-ID"/>
+          <w14:ligatures w14:val="none"/>
+        </w:rPr>
+        <w:t>Deklarasi</w:t>
+      </w:r>
+      <w:proofErr w:type="spellEnd"/>
+      <w:r>
+        <w:rPr>
+          <w:rFonts w:ascii="Consolas" w:eastAsia="Times New Roman" w:hAnsi="Consolas" w:cs="Times New Roman"/>
+          <w:color w:val="7F8C8D"/>
+          <w:kern w:val="0"/>
+          <w:sz w:val="21"/>
+          <w:szCs w:val="21"/>
+          <w:lang w:eastAsia="en-ID"/>
+          <w14:ligatures w14:val="none"/>
+        </w:rPr>
+        <w:t xml:space="preserve"> </w:t>
+      </w:r>
+      <w:proofErr w:type="spellStart"/>
+      <w:r>
+        <w:rPr>
+          <w:rFonts w:ascii="Consolas" w:eastAsia="Times New Roman" w:hAnsi="Consolas" w:cs="Times New Roman"/>
+          <w:color w:val="7F8C8D"/>
+          <w:kern w:val="0"/>
+          <w:sz w:val="21"/>
+          <w:szCs w:val="21"/>
+          <w:lang w:eastAsia="en-ID"/>
+          <w14:ligatures w14:val="none"/>
+        </w:rPr>
+        <w:t>WiFi</w:t>
+      </w:r>
+      <w:proofErr w:type="spellEnd"/>
     </w:p>
     <w:p>
       <w:pPr>
@@ -2698,7 +3168,47 @@
           <w:lang w:eastAsia="en-ID"/>
           <w14:ligatures w14:val="none"/>
         </w:rPr>
-        <w:t xml:space="preserve"> ssid[]=</w:t>
+        <w:t xml:space="preserve"> </w:t>
+      </w:r>
+      <w:proofErr w:type="spellStart"/>
+      <w:proofErr w:type="gramStart"/>
+      <w:r>
+        <w:rPr>
+          <w:rFonts w:ascii="Consolas" w:eastAsia="Times New Roman" w:hAnsi="Consolas" w:cs="Times New Roman"/>
+          <w:color w:val="DAE3E3"/>
+          <w:kern w:val="0"/>
+          <w:sz w:val="21"/>
+          <w:szCs w:val="21"/>
+          <w:lang w:eastAsia="en-ID"/>
+          <w14:ligatures w14:val="none"/>
+        </w:rPr>
+        <w:t>ssid</w:t>
+      </w:r>
+      <w:proofErr w:type="spellEnd"/>
+      <w:r>
+        <w:rPr>
+          <w:rFonts w:ascii="Consolas" w:eastAsia="Times New Roman" w:hAnsi="Consolas" w:cs="Times New Roman"/>
+          <w:color w:val="DAE3E3"/>
+          <w:kern w:val="0"/>
+          <w:sz w:val="21"/>
+          <w:szCs w:val="21"/>
+          <w:lang w:eastAsia="en-ID"/>
+          <w14:ligatures w14:val="none"/>
+        </w:rPr>
+        <w:t>[</w:t>
+      </w:r>
+      <w:proofErr w:type="gramEnd"/>
+      <w:r>
+        <w:rPr>
+          <w:rFonts w:ascii="Consolas" w:eastAsia="Times New Roman" w:hAnsi="Consolas" w:cs="Times New Roman"/>
+          <w:color w:val="DAE3E3"/>
+          <w:kern w:val="0"/>
+          <w:sz w:val="21"/>
+          <w:szCs w:val="21"/>
+          <w:lang w:eastAsia="en-ID"/>
+          <w14:ligatures w14:val="none"/>
+        </w:rPr>
+        <w:t>]=</w:t>
       </w:r>
       <w:r>
         <w:rPr>
@@ -2762,7 +3272,33 @@
           <w:lang w:eastAsia="en-ID"/>
           <w14:ligatures w14:val="none"/>
         </w:rPr>
-        <w:t xml:space="preserve"> pass[]=</w:t>
+        <w:t xml:space="preserve"> </w:t>
+      </w:r>
+      <w:proofErr w:type="gramStart"/>
+      <w:r>
+        <w:rPr>
+          <w:rFonts w:ascii="Consolas" w:eastAsia="Times New Roman" w:hAnsi="Consolas" w:cs="Times New Roman"/>
+          <w:color w:val="DAE3E3"/>
+          <w:kern w:val="0"/>
+          <w:sz w:val="21"/>
+          <w:szCs w:val="21"/>
+          <w:lang w:eastAsia="en-ID"/>
+          <w14:ligatures w14:val="none"/>
+        </w:rPr>
+        <w:t>pass[</w:t>
+      </w:r>
+      <w:proofErr w:type="gramEnd"/>
+      <w:r>
+        <w:rPr>
+          <w:rFonts w:ascii="Consolas" w:eastAsia="Times New Roman" w:hAnsi="Consolas" w:cs="Times New Roman"/>
+          <w:color w:val="DAE3E3"/>
+          <w:kern w:val="0"/>
+          <w:sz w:val="21"/>
+          <w:szCs w:val="21"/>
+          <w:lang w:eastAsia="en-ID"/>
+          <w14:ligatures w14:val="none"/>
+        </w:rPr>
+        <w:t>]=</w:t>
       </w:r>
       <w:r>
         <w:rPr>
@@ -2774,7 +3310,33 @@
           <w:lang w:eastAsia="en-ID"/>
           <w14:ligatures w14:val="none"/>
         </w:rPr>
-        <w:t>"mowirilana"</w:t>
+        <w:t>"</w:t>
+      </w:r>
+      <w:proofErr w:type="spellStart"/>
+      <w:r>
+        <w:rPr>
+          <w:rFonts w:ascii="Consolas" w:eastAsia="Times New Roman" w:hAnsi="Consolas" w:cs="Times New Roman"/>
+          <w:color w:val="7FCBCD"/>
+          <w:kern w:val="0"/>
+          <w:sz w:val="21"/>
+          <w:szCs w:val="21"/>
+          <w:lang w:eastAsia="en-ID"/>
+          <w14:ligatures w14:val="none"/>
+        </w:rPr>
+        <w:t>mowirilana</w:t>
+      </w:r>
+      <w:proofErr w:type="spellEnd"/>
+      <w:r>
+        <w:rPr>
+          <w:rFonts w:ascii="Consolas" w:eastAsia="Times New Roman" w:hAnsi="Consolas" w:cs="Times New Roman"/>
+          <w:color w:val="7FCBCD"/>
+          <w:kern w:val="0"/>
+          <w:sz w:val="21"/>
+          <w:szCs w:val="21"/>
+          <w:lang w:eastAsia="en-ID"/>
+          <w14:ligatures w14:val="none"/>
+        </w:rPr>
+        <w:t>"</w:t>
       </w:r>
       <w:r>
         <w:rPr>
@@ -2842,8 +3404,22 @@
           <w:lang w:eastAsia="en-ID"/>
           <w14:ligatures w14:val="none"/>
         </w:rPr>
-        <w:t xml:space="preserve"> start;</w:t>
-      </w:r>
+        <w:t xml:space="preserve"> </w:t>
+      </w:r>
+      <w:proofErr w:type="gramStart"/>
+      <w:r>
+        <w:rPr>
+          <w:rFonts w:ascii="Consolas" w:eastAsia="Times New Roman" w:hAnsi="Consolas" w:cs="Times New Roman"/>
+          <w:color w:val="DAE3E3"/>
+          <w:kern w:val="0"/>
+          <w:sz w:val="21"/>
+          <w:szCs w:val="21"/>
+          <w:lang w:eastAsia="en-ID"/>
+          <w14:ligatures w14:val="none"/>
+        </w:rPr>
+        <w:t>start;</w:t>
+      </w:r>
+      <w:proofErr w:type="gramEnd"/>
     </w:p>
     <w:p>
       <w:pPr>
@@ -2900,6 +3476,7 @@
         </w:rPr>
         <w:t xml:space="preserve"> </w:t>
       </w:r>
+      <w:proofErr w:type="gramStart"/>
       <w:r>
         <w:rPr>
           <w:rFonts w:ascii="Consolas" w:eastAsia="Times New Roman" w:hAnsi="Consolas" w:cs="Times New Roman"/>
@@ -2922,7 +3499,20 @@
           <w:lang w:eastAsia="en-ID"/>
           <w14:ligatures w14:val="none"/>
         </w:rPr>
-        <w:t>(){</w:t>
+        <w:t>(</w:t>
+      </w:r>
+      <w:proofErr w:type="gramEnd"/>
+      <w:r>
+        <w:rPr>
+          <w:rFonts w:ascii="Consolas" w:eastAsia="Times New Roman" w:hAnsi="Consolas" w:cs="Times New Roman"/>
+          <w:color w:val="DAE3E3"/>
+          <w:kern w:val="0"/>
+          <w:sz w:val="21"/>
+          <w:szCs w:val="21"/>
+          <w:lang w:eastAsia="en-ID"/>
+          <w14:ligatures w14:val="none"/>
+        </w:rPr>
+        <w:t>){</w:t>
       </w:r>
     </w:p>
     <w:p>
@@ -2980,6 +3570,7 @@
         </w:rPr>
         <w:t xml:space="preserve">  </w:t>
       </w:r>
+      <w:proofErr w:type="spellStart"/>
       <w:r>
         <w:rPr>
           <w:rFonts w:ascii="Consolas" w:eastAsia="Times New Roman" w:hAnsi="Consolas" w:cs="Times New Roman"/>
@@ -3016,6 +3607,7 @@
         </w:rPr>
         <w:t>begin</w:t>
       </w:r>
+      <w:proofErr w:type="spellEnd"/>
       <w:r>
         <w:rPr>
           <w:rFonts w:ascii="Consolas" w:eastAsia="Times New Roman" w:hAnsi="Consolas" w:cs="Times New Roman"/>
@@ -3040,6 +3632,7 @@
         </w:rPr>
         <w:t>115200</w:t>
       </w:r>
+      <w:proofErr w:type="gramStart"/>
       <w:r>
         <w:rPr>
           <w:rFonts w:ascii="Consolas" w:eastAsia="Times New Roman" w:hAnsi="Consolas" w:cs="Times New Roman"/>
@@ -3052,6 +3645,7 @@
         </w:rPr>
         <w:t>);</w:t>
       </w:r>
+      <w:proofErr w:type="gramEnd"/>
     </w:p>
     <w:p>
       <w:pPr>
@@ -3108,6 +3702,8 @@
         </w:rPr>
         <w:t xml:space="preserve">  </w:t>
       </w:r>
+      <w:proofErr w:type="spellStart"/>
+      <w:proofErr w:type="gramStart"/>
       <w:r>
         <w:rPr>
           <w:rFonts w:ascii="Consolas" w:eastAsia="Times New Roman" w:hAnsi="Consolas" w:cs="Times New Roman"/>
@@ -3144,17 +3740,45 @@
         </w:rPr>
         <w:t>attach</w:t>
       </w:r>
-      <w:r>
-        <w:rPr>
-          <w:rFonts w:ascii="Consolas" w:eastAsia="Times New Roman" w:hAnsi="Consolas" w:cs="Times New Roman"/>
-          <w:color w:val="DAE3E3"/>
-          <w:kern w:val="0"/>
-          <w:sz w:val="21"/>
-          <w:szCs w:val="21"/>
-          <w:lang w:eastAsia="en-ID"/>
-          <w14:ligatures w14:val="none"/>
-        </w:rPr>
-        <w:t>(servoPin);</w:t>
+      <w:proofErr w:type="spellEnd"/>
+      <w:proofErr w:type="gramEnd"/>
+      <w:r>
+        <w:rPr>
+          <w:rFonts w:ascii="Consolas" w:eastAsia="Times New Roman" w:hAnsi="Consolas" w:cs="Times New Roman"/>
+          <w:color w:val="DAE3E3"/>
+          <w:kern w:val="0"/>
+          <w:sz w:val="21"/>
+          <w:szCs w:val="21"/>
+          <w:lang w:eastAsia="en-ID"/>
+          <w14:ligatures w14:val="none"/>
+        </w:rPr>
+        <w:t>(</w:t>
+      </w:r>
+      <w:proofErr w:type="spellStart"/>
+      <w:r>
+        <w:rPr>
+          <w:rFonts w:ascii="Consolas" w:eastAsia="Times New Roman" w:hAnsi="Consolas" w:cs="Times New Roman"/>
+          <w:color w:val="DAE3E3"/>
+          <w:kern w:val="0"/>
+          <w:sz w:val="21"/>
+          <w:szCs w:val="21"/>
+          <w:lang w:eastAsia="en-ID"/>
+          <w14:ligatures w14:val="none"/>
+        </w:rPr>
+        <w:t>servoPin</w:t>
+      </w:r>
+      <w:proofErr w:type="spellEnd"/>
+      <w:r>
+        <w:rPr>
+          <w:rFonts w:ascii="Consolas" w:eastAsia="Times New Roman" w:hAnsi="Consolas" w:cs="Times New Roman"/>
+          <w:color w:val="DAE3E3"/>
+          <w:kern w:val="0"/>
+          <w:sz w:val="21"/>
+          <w:szCs w:val="21"/>
+          <w:lang w:eastAsia="en-ID"/>
+          <w14:ligatures w14:val="none"/>
+        </w:rPr>
+        <w:t>);</w:t>
       </w:r>
     </w:p>
     <w:p>
@@ -3184,6 +3808,8 @@
         </w:rPr>
         <w:t xml:space="preserve">  </w:t>
       </w:r>
+      <w:proofErr w:type="spellStart"/>
+      <w:proofErr w:type="gramStart"/>
       <w:r>
         <w:rPr>
           <w:rFonts w:ascii="Consolas" w:eastAsia="Times New Roman" w:hAnsi="Consolas" w:cs="Times New Roman"/>
@@ -3220,6 +3846,8 @@
         </w:rPr>
         <w:t>write</w:t>
       </w:r>
+      <w:proofErr w:type="spellEnd"/>
+      <w:proofErr w:type="gramEnd"/>
       <w:r>
         <w:rPr>
           <w:rFonts w:ascii="Consolas" w:eastAsia="Times New Roman" w:hAnsi="Consolas" w:cs="Times New Roman"/>
@@ -3313,6 +3941,8 @@
         </w:rPr>
         <w:t xml:space="preserve">  </w:t>
       </w:r>
+      <w:proofErr w:type="spellStart"/>
+      <w:proofErr w:type="gramStart"/>
       <w:r>
         <w:rPr>
           <w:rFonts w:ascii="Consolas" w:eastAsia="Times New Roman" w:hAnsi="Consolas" w:cs="Times New Roman"/>
@@ -3325,17 +3955,31 @@
         </w:rPr>
         <w:t>pinMode</w:t>
       </w:r>
-      <w:r>
-        <w:rPr>
-          <w:rFonts w:ascii="Consolas" w:eastAsia="Times New Roman" w:hAnsi="Consolas" w:cs="Times New Roman"/>
-          <w:color w:val="DAE3E3"/>
-          <w:kern w:val="0"/>
-          <w:sz w:val="21"/>
-          <w:szCs w:val="21"/>
-          <w:lang w:eastAsia="en-ID"/>
-          <w14:ligatures w14:val="none"/>
-        </w:rPr>
-        <w:t>(led, OUTPUT);</w:t>
+      <w:proofErr w:type="spellEnd"/>
+      <w:r>
+        <w:rPr>
+          <w:rFonts w:ascii="Consolas" w:eastAsia="Times New Roman" w:hAnsi="Consolas" w:cs="Times New Roman"/>
+          <w:color w:val="DAE3E3"/>
+          <w:kern w:val="0"/>
+          <w:sz w:val="21"/>
+          <w:szCs w:val="21"/>
+          <w:lang w:eastAsia="en-ID"/>
+          <w14:ligatures w14:val="none"/>
+        </w:rPr>
+        <w:t>(</w:t>
+      </w:r>
+      <w:proofErr w:type="gramEnd"/>
+      <w:r>
+        <w:rPr>
+          <w:rFonts w:ascii="Consolas" w:eastAsia="Times New Roman" w:hAnsi="Consolas" w:cs="Times New Roman"/>
+          <w:color w:val="DAE3E3"/>
+          <w:kern w:val="0"/>
+          <w:sz w:val="21"/>
+          <w:szCs w:val="21"/>
+          <w:lang w:eastAsia="en-ID"/>
+          <w14:ligatures w14:val="none"/>
+        </w:rPr>
+        <w:t>led, OUTPUT);</w:t>
       </w:r>
     </w:p>
     <w:p>
@@ -3365,6 +4009,8 @@
         </w:rPr>
         <w:t xml:space="preserve">  </w:t>
       </w:r>
+      <w:proofErr w:type="spellStart"/>
+      <w:proofErr w:type="gramStart"/>
       <w:r>
         <w:rPr>
           <w:rFonts w:ascii="Consolas" w:eastAsia="Times New Roman" w:hAnsi="Consolas" w:cs="Times New Roman"/>
@@ -3377,17 +4023,31 @@
         </w:rPr>
         <w:t>digitalWrite</w:t>
       </w:r>
-      <w:r>
-        <w:rPr>
-          <w:rFonts w:ascii="Consolas" w:eastAsia="Times New Roman" w:hAnsi="Consolas" w:cs="Times New Roman"/>
-          <w:color w:val="DAE3E3"/>
-          <w:kern w:val="0"/>
-          <w:sz w:val="21"/>
-          <w:szCs w:val="21"/>
-          <w:lang w:eastAsia="en-ID"/>
-          <w14:ligatures w14:val="none"/>
-        </w:rPr>
-        <w:t>(led, LOW);</w:t>
+      <w:proofErr w:type="spellEnd"/>
+      <w:r>
+        <w:rPr>
+          <w:rFonts w:ascii="Consolas" w:eastAsia="Times New Roman" w:hAnsi="Consolas" w:cs="Times New Roman"/>
+          <w:color w:val="DAE3E3"/>
+          <w:kern w:val="0"/>
+          <w:sz w:val="21"/>
+          <w:szCs w:val="21"/>
+          <w:lang w:eastAsia="en-ID"/>
+          <w14:ligatures w14:val="none"/>
+        </w:rPr>
+        <w:t>(</w:t>
+      </w:r>
+      <w:proofErr w:type="gramEnd"/>
+      <w:r>
+        <w:rPr>
+          <w:rFonts w:ascii="Consolas" w:eastAsia="Times New Roman" w:hAnsi="Consolas" w:cs="Times New Roman"/>
+          <w:color w:val="DAE3E3"/>
+          <w:kern w:val="0"/>
+          <w:sz w:val="21"/>
+          <w:szCs w:val="21"/>
+          <w:lang w:eastAsia="en-ID"/>
+          <w14:ligatures w14:val="none"/>
+        </w:rPr>
+        <w:t>led, LOW);</w:t>
       </w:r>
     </w:p>
     <w:p>
@@ -3431,8 +4091,22 @@
           <w:lang w:eastAsia="en-ID"/>
           <w14:ligatures w14:val="none"/>
         </w:rPr>
-        <w:t>  // Setting WiFi</w:t>
-      </w:r>
+        <w:t xml:space="preserve">  // Setting </w:t>
+      </w:r>
+      <w:proofErr w:type="spellStart"/>
+      <w:r>
+        <w:rPr>
+          <w:rFonts w:ascii="Consolas" w:eastAsia="Times New Roman" w:hAnsi="Consolas" w:cs="Times New Roman"/>
+          <w:color w:val="7F8C8D"/>
+          <w:kern w:val="0"/>
+          <w:sz w:val="21"/>
+          <w:szCs w:val="21"/>
+          <w:lang w:eastAsia="en-ID"/>
+          <w14:ligatures w14:val="none"/>
+        </w:rPr>
+        <w:t>WiFi</w:t>
+      </w:r>
+      <w:proofErr w:type="spellEnd"/>
     </w:p>
     <w:p>
       <w:pPr>
@@ -3461,6 +4135,7 @@
         </w:rPr>
         <w:t xml:space="preserve">  </w:t>
       </w:r>
+      <w:proofErr w:type="spellStart"/>
       <w:r>
         <w:rPr>
           <w:rFonts w:ascii="Consolas" w:eastAsia="Times New Roman" w:hAnsi="Consolas" w:cs="Times New Roman"/>
@@ -3497,18 +4172,59 @@
         </w:rPr>
         <w:t>begin</w:t>
       </w:r>
-      <w:r>
-        <w:rPr>
-          <w:rFonts w:ascii="Consolas" w:eastAsia="Times New Roman" w:hAnsi="Consolas" w:cs="Times New Roman"/>
-          <w:color w:val="DAE3E3"/>
-          <w:kern w:val="0"/>
-          <w:sz w:val="21"/>
-          <w:szCs w:val="21"/>
-          <w:lang w:eastAsia="en-ID"/>
-          <w14:ligatures w14:val="none"/>
-        </w:rPr>
-        <w:t>(ssid, pass);</w:t>
-      </w:r>
+      <w:proofErr w:type="spellEnd"/>
+      <w:r>
+        <w:rPr>
+          <w:rFonts w:ascii="Consolas" w:eastAsia="Times New Roman" w:hAnsi="Consolas" w:cs="Times New Roman"/>
+          <w:color w:val="DAE3E3"/>
+          <w:kern w:val="0"/>
+          <w:sz w:val="21"/>
+          <w:szCs w:val="21"/>
+          <w:lang w:eastAsia="en-ID"/>
+          <w14:ligatures w14:val="none"/>
+        </w:rPr>
+        <w:t>(</w:t>
+      </w:r>
+      <w:proofErr w:type="spellStart"/>
+      <w:r>
+        <w:rPr>
+          <w:rFonts w:ascii="Consolas" w:eastAsia="Times New Roman" w:hAnsi="Consolas" w:cs="Times New Roman"/>
+          <w:color w:val="DAE3E3"/>
+          <w:kern w:val="0"/>
+          <w:sz w:val="21"/>
+          <w:szCs w:val="21"/>
+          <w:lang w:eastAsia="en-ID"/>
+          <w14:ligatures w14:val="none"/>
+        </w:rPr>
+        <w:t>ssid</w:t>
+      </w:r>
+      <w:proofErr w:type="spellEnd"/>
+      <w:r>
+        <w:rPr>
+          <w:rFonts w:ascii="Consolas" w:eastAsia="Times New Roman" w:hAnsi="Consolas" w:cs="Times New Roman"/>
+          <w:color w:val="DAE3E3"/>
+          <w:kern w:val="0"/>
+          <w:sz w:val="21"/>
+          <w:szCs w:val="21"/>
+          <w:lang w:eastAsia="en-ID"/>
+          <w14:ligatures w14:val="none"/>
+        </w:rPr>
+        <w:t>, pass</w:t>
+      </w:r>
+      <w:proofErr w:type="gramStart"/>
+      <w:r>
+        <w:rPr>
+          <w:rFonts w:ascii="Consolas" w:eastAsia="Times New Roman" w:hAnsi="Consolas" w:cs="Times New Roman"/>
+          <w:color w:val="DAE3E3"/>
+          <w:kern w:val="0"/>
+          <w:sz w:val="21"/>
+          <w:szCs w:val="21"/>
+          <w:lang w:eastAsia="en-ID"/>
+          <w14:ligatures w14:val="none"/>
+        </w:rPr>
+        <w:t>);</w:t>
+      </w:r>
+      <w:proofErr w:type="gramEnd"/>
     </w:p>
     <w:p>
       <w:pPr>
@@ -3537,6 +4253,7 @@
         </w:rPr>
         <w:t xml:space="preserve">  </w:t>
       </w:r>
+      <w:proofErr w:type="gramStart"/>
       <w:r>
         <w:rPr>
           <w:rFonts w:ascii="Consolas" w:eastAsia="Times New Roman" w:hAnsi="Consolas" w:cs="Times New Roman"/>
@@ -3561,6 +4278,8 @@
         </w:rPr>
         <w:t>(</w:t>
       </w:r>
+      <w:proofErr w:type="spellStart"/>
+      <w:proofErr w:type="gramEnd"/>
       <w:r>
         <w:rPr>
           <w:rFonts w:ascii="Consolas" w:eastAsia="Times New Roman" w:hAnsi="Consolas" w:cs="Times New Roman"/>
@@ -3597,6 +4316,7 @@
         </w:rPr>
         <w:t>status</w:t>
       </w:r>
+      <w:proofErr w:type="spellEnd"/>
       <w:r>
         <w:rPr>
           <w:rFonts w:ascii="Consolas" w:eastAsia="Times New Roman" w:hAnsi="Consolas" w:cs="Times New Roman"/>
@@ -3665,6 +4385,7 @@
         </w:rPr>
         <w:t xml:space="preserve">    </w:t>
       </w:r>
+      <w:proofErr w:type="spellStart"/>
       <w:r>
         <w:rPr>
           <w:rFonts w:ascii="Consolas" w:eastAsia="Times New Roman" w:hAnsi="Consolas" w:cs="Times New Roman"/>
@@ -3701,6 +4422,7 @@
         </w:rPr>
         <w:t>print</w:t>
       </w:r>
+      <w:proofErr w:type="spellEnd"/>
       <w:r>
         <w:rPr>
           <w:rFonts w:ascii="Consolas" w:eastAsia="Times New Roman" w:hAnsi="Consolas" w:cs="Times New Roman"/>
@@ -3725,6 +4447,7 @@
         </w:rPr>
         <w:t>"."</w:t>
       </w:r>
+      <w:proofErr w:type="gramStart"/>
       <w:r>
         <w:rPr>
           <w:rFonts w:ascii="Consolas" w:eastAsia="Times New Roman" w:hAnsi="Consolas" w:cs="Times New Roman"/>
@@ -3737,6 +4460,7 @@
         </w:rPr>
         <w:t>);</w:t>
       </w:r>
+      <w:proofErr w:type="gramEnd"/>
     </w:p>
     <w:p>
       <w:pPr>
@@ -3765,6 +4489,7 @@
         </w:rPr>
         <w:t xml:space="preserve">    </w:t>
       </w:r>
+      <w:proofErr w:type="gramStart"/>
       <w:r>
         <w:rPr>
           <w:rFonts w:ascii="Consolas" w:eastAsia="Times New Roman" w:hAnsi="Consolas" w:cs="Times New Roman"/>
@@ -3789,6 +4514,7 @@
         </w:rPr>
         <w:t>(</w:t>
       </w:r>
+      <w:proofErr w:type="gramEnd"/>
       <w:r>
         <w:rPr>
           <w:rFonts w:ascii="Consolas" w:eastAsia="Times New Roman" w:hAnsi="Consolas" w:cs="Times New Roman"/>
@@ -3869,6 +4595,7 @@
         </w:rPr>
         <w:t xml:space="preserve">  </w:t>
       </w:r>
+      <w:proofErr w:type="spellStart"/>
       <w:r>
         <w:rPr>
           <w:rFonts w:ascii="Consolas" w:eastAsia="Times New Roman" w:hAnsi="Consolas" w:cs="Times New Roman"/>
@@ -3905,6 +4632,7 @@
         </w:rPr>
         <w:t>println</w:t>
       </w:r>
+      <w:proofErr w:type="spellEnd"/>
       <w:r>
         <w:rPr>
           <w:rFonts w:ascii="Consolas" w:eastAsia="Times New Roman" w:hAnsi="Consolas" w:cs="Times New Roman"/>
@@ -3927,8 +4655,35 @@
           <w:lang w:eastAsia="en-ID"/>
           <w14:ligatures w14:val="none"/>
         </w:rPr>
-        <w:t>"WiFi Connected"</w:t>
-      </w:r>
+        <w:t>"</w:t>
+      </w:r>
+      <w:proofErr w:type="spellStart"/>
+      <w:r>
+        <w:rPr>
+          <w:rFonts w:ascii="Consolas" w:eastAsia="Times New Roman" w:hAnsi="Consolas" w:cs="Times New Roman"/>
+          <w:color w:val="7FCBCD"/>
+          <w:kern w:val="0"/>
+          <w:sz w:val="21"/>
+          <w:szCs w:val="21"/>
+          <w:lang w:eastAsia="en-ID"/>
+          <w14:ligatures w14:val="none"/>
+        </w:rPr>
+        <w:t>WiFi</w:t>
+      </w:r>
+      <w:proofErr w:type="spellEnd"/>
+      <w:r>
+        <w:rPr>
+          <w:rFonts w:ascii="Consolas" w:eastAsia="Times New Roman" w:hAnsi="Consolas" w:cs="Times New Roman"/>
+          <w:color w:val="7FCBCD"/>
+          <w:kern w:val="0"/>
+          <w:sz w:val="21"/>
+          <w:szCs w:val="21"/>
+          <w:lang w:eastAsia="en-ID"/>
+          <w14:ligatures w14:val="none"/>
+        </w:rPr>
+        <w:t xml:space="preserve"> Connected"</w:t>
+      </w:r>
+      <w:proofErr w:type="gramStart"/>
       <w:r>
         <w:rPr>
           <w:rFonts w:ascii="Consolas" w:eastAsia="Times New Roman" w:hAnsi="Consolas" w:cs="Times New Roman"/>
@@ -3941,6 +4696,7 @@
         </w:rPr>
         <w:t>);</w:t>
       </w:r>
+      <w:proofErr w:type="gramEnd"/>
     </w:p>
     <w:p>
       <w:pPr>
@@ -4013,6 +4769,7 @@
         </w:rPr>
         <w:t xml:space="preserve">  </w:t>
       </w:r>
+      <w:proofErr w:type="spellStart"/>
       <w:r>
         <w:rPr>
           <w:rFonts w:ascii="Consolas" w:eastAsia="Times New Roman" w:hAnsi="Consolas" w:cs="Times New Roman"/>
@@ -4049,18 +4806,59 @@
         </w:rPr>
         <w:t>begin</w:t>
       </w:r>
-      <w:r>
-        <w:rPr>
-          <w:rFonts w:ascii="Consolas" w:eastAsia="Times New Roman" w:hAnsi="Consolas" w:cs="Times New Roman"/>
-          <w:color w:val="DAE3E3"/>
-          <w:kern w:val="0"/>
-          <w:sz w:val="21"/>
-          <w:szCs w:val="21"/>
-          <w:lang w:eastAsia="en-ID"/>
-          <w14:ligatures w14:val="none"/>
-        </w:rPr>
-        <w:t>(BLYNK_AUTH_TOKEN, ssid, pass);</w:t>
-      </w:r>
+      <w:proofErr w:type="spellEnd"/>
+      <w:r>
+        <w:rPr>
+          <w:rFonts w:ascii="Consolas" w:eastAsia="Times New Roman" w:hAnsi="Consolas" w:cs="Times New Roman"/>
+          <w:color w:val="DAE3E3"/>
+          <w:kern w:val="0"/>
+          <w:sz w:val="21"/>
+          <w:szCs w:val="21"/>
+          <w:lang w:eastAsia="en-ID"/>
+          <w14:ligatures w14:val="none"/>
+        </w:rPr>
+        <w:t xml:space="preserve">(BLYNK_AUTH_TOKEN, </w:t>
+      </w:r>
+      <w:proofErr w:type="spellStart"/>
+      <w:r>
+        <w:rPr>
+          <w:rFonts w:ascii="Consolas" w:eastAsia="Times New Roman" w:hAnsi="Consolas" w:cs="Times New Roman"/>
+          <w:color w:val="DAE3E3"/>
+          <w:kern w:val="0"/>
+          <w:sz w:val="21"/>
+          <w:szCs w:val="21"/>
+          <w:lang w:eastAsia="en-ID"/>
+          <w14:ligatures w14:val="none"/>
+        </w:rPr>
+        <w:t>ssid</w:t>
+      </w:r>
+      <w:proofErr w:type="spellEnd"/>
+      <w:r>
+        <w:rPr>
+          <w:rFonts w:ascii="Consolas" w:eastAsia="Times New Roman" w:hAnsi="Consolas" w:cs="Times New Roman"/>
+          <w:color w:val="DAE3E3"/>
+          <w:kern w:val="0"/>
+          <w:sz w:val="21"/>
+          <w:szCs w:val="21"/>
+          <w:lang w:eastAsia="en-ID"/>
+          <w14:ligatures w14:val="none"/>
+        </w:rPr>
+        <w:t>, pass</w:t>
+      </w:r>
+      <w:proofErr w:type="gramStart"/>
+      <w:r>
+        <w:rPr>
+          <w:rFonts w:ascii="Consolas" w:eastAsia="Times New Roman" w:hAnsi="Consolas" w:cs="Times New Roman"/>
+          <w:color w:val="DAE3E3"/>
+          <w:kern w:val="0"/>
+          <w:sz w:val="21"/>
+          <w:szCs w:val="21"/>
+          <w:lang w:eastAsia="en-ID"/>
+          <w14:ligatures w14:val="none"/>
+        </w:rPr>
+        <w:t>);</w:t>
+      </w:r>
+      <w:proofErr w:type="gramEnd"/>
     </w:p>
     <w:p>
       <w:pPr>
@@ -4089,6 +4887,7 @@
         </w:rPr>
         <w:t xml:space="preserve">  </w:t>
       </w:r>
+      <w:proofErr w:type="spellStart"/>
       <w:r>
         <w:rPr>
           <w:rFonts w:ascii="Consolas" w:eastAsia="Times New Roman" w:hAnsi="Consolas" w:cs="Times New Roman"/>
@@ -4125,6 +4924,7 @@
         </w:rPr>
         <w:t>println</w:t>
       </w:r>
+      <w:proofErr w:type="spellEnd"/>
       <w:r>
         <w:rPr>
           <w:rFonts w:ascii="Consolas" w:eastAsia="Times New Roman" w:hAnsi="Consolas" w:cs="Times New Roman"/>
@@ -4149,6 +4949,7 @@
         </w:rPr>
         <w:t>"Blynk Connected"</w:t>
       </w:r>
+      <w:proofErr w:type="gramStart"/>
       <w:r>
         <w:rPr>
           <w:rFonts w:ascii="Consolas" w:eastAsia="Times New Roman" w:hAnsi="Consolas" w:cs="Times New Roman"/>
@@ -4161,6 +4962,7 @@
         </w:rPr>
         <w:t>);</w:t>
       </w:r>
+      <w:proofErr w:type="gramEnd"/>
     </w:p>
     <w:p>
       <w:pPr>
@@ -4189,6 +4991,7 @@
         </w:rPr>
         <w:t xml:space="preserve">  </w:t>
       </w:r>
+      <w:proofErr w:type="gramStart"/>
       <w:r>
         <w:rPr>
           <w:rFonts w:ascii="Consolas" w:eastAsia="Times New Roman" w:hAnsi="Consolas" w:cs="Times New Roman"/>
@@ -4213,6 +5016,7 @@
         </w:rPr>
         <w:t>(</w:t>
       </w:r>
+      <w:proofErr w:type="gramEnd"/>
       <w:r>
         <w:rPr>
           <w:rFonts w:ascii="Consolas" w:eastAsia="Times New Roman" w:hAnsi="Consolas" w:cs="Times New Roman"/>
@@ -4321,6 +5125,8 @@
         </w:rPr>
         <w:t xml:space="preserve"> </w:t>
       </w:r>
+      <w:proofErr w:type="spellStart"/>
+      <w:proofErr w:type="gramStart"/>
       <w:r>
         <w:rPr>
           <w:rFonts w:ascii="Consolas" w:eastAsia="Times New Roman" w:hAnsi="Consolas" w:cs="Times New Roman"/>
@@ -4333,17 +5139,31 @@
         </w:rPr>
         <w:t>makan</w:t>
       </w:r>
-      <w:r>
-        <w:rPr>
-          <w:rFonts w:ascii="Consolas" w:eastAsia="Times New Roman" w:hAnsi="Consolas" w:cs="Times New Roman"/>
-          <w:color w:val="DAE3E3"/>
-          <w:kern w:val="0"/>
-          <w:sz w:val="21"/>
-          <w:szCs w:val="21"/>
-          <w:lang w:eastAsia="en-ID"/>
-          <w14:ligatures w14:val="none"/>
-        </w:rPr>
-        <w:t>(){</w:t>
+      <w:proofErr w:type="spellEnd"/>
+      <w:r>
+        <w:rPr>
+          <w:rFonts w:ascii="Consolas" w:eastAsia="Times New Roman" w:hAnsi="Consolas" w:cs="Times New Roman"/>
+          <w:color w:val="DAE3E3"/>
+          <w:kern w:val="0"/>
+          <w:sz w:val="21"/>
+          <w:szCs w:val="21"/>
+          <w:lang w:eastAsia="en-ID"/>
+          <w14:ligatures w14:val="none"/>
+        </w:rPr>
+        <w:t>(</w:t>
+      </w:r>
+      <w:proofErr w:type="gramEnd"/>
+      <w:r>
+        <w:rPr>
+          <w:rFonts w:ascii="Consolas" w:eastAsia="Times New Roman" w:hAnsi="Consolas" w:cs="Times New Roman"/>
+          <w:color w:val="DAE3E3"/>
+          <w:kern w:val="0"/>
+          <w:sz w:val="21"/>
+          <w:szCs w:val="21"/>
+          <w:lang w:eastAsia="en-ID"/>
+          <w14:ligatures w14:val="none"/>
+        </w:rPr>
+        <w:t>){</w:t>
       </w:r>
     </w:p>
     <w:p>
@@ -4373,6 +5193,7 @@
         </w:rPr>
         <w:t xml:space="preserve">  </w:t>
       </w:r>
+      <w:proofErr w:type="spellStart"/>
       <w:r>
         <w:rPr>
           <w:rFonts w:ascii="Consolas" w:eastAsia="Times New Roman" w:hAnsi="Consolas" w:cs="Times New Roman"/>
@@ -4409,6 +5230,7 @@
         </w:rPr>
         <w:t>println</w:t>
       </w:r>
+      <w:proofErr w:type="spellEnd"/>
       <w:r>
         <w:rPr>
           <w:rFonts w:ascii="Consolas" w:eastAsia="Times New Roman" w:hAnsi="Consolas" w:cs="Times New Roman"/>
@@ -4433,6 +5255,7 @@
         </w:rPr>
         <w:t>"Makan Yok"</w:t>
       </w:r>
+      <w:proofErr w:type="gramStart"/>
       <w:r>
         <w:rPr>
           <w:rFonts w:ascii="Consolas" w:eastAsia="Times New Roman" w:hAnsi="Consolas" w:cs="Times New Roman"/>
@@ -4445,6 +5268,7 @@
         </w:rPr>
         <w:t>);</w:t>
       </w:r>
+      <w:proofErr w:type="gramEnd"/>
     </w:p>
     <w:p>
       <w:pPr>
@@ -4473,6 +5297,7 @@
         </w:rPr>
         <w:t xml:space="preserve">  </w:t>
       </w:r>
+      <w:proofErr w:type="gramStart"/>
       <w:r>
         <w:rPr>
           <w:rFonts w:ascii="Consolas" w:eastAsia="Times New Roman" w:hAnsi="Consolas" w:cs="Times New Roman"/>
@@ -4497,6 +5322,7 @@
         </w:rPr>
         <w:t>(</w:t>
       </w:r>
+      <w:proofErr w:type="gramEnd"/>
       <w:r>
         <w:rPr>
           <w:rFonts w:ascii="Consolas" w:eastAsia="Times New Roman" w:hAnsi="Consolas" w:cs="Times New Roman"/>
@@ -4519,7 +5345,33 @@
           <w:lang w:eastAsia="en-ID"/>
           <w14:ligatures w14:val="none"/>
         </w:rPr>
-        <w:t xml:space="preserve"> pos = </w:t>
+        <w:t xml:space="preserve"> </w:t>
+      </w:r>
+      <w:proofErr w:type="spellStart"/>
+      <w:r>
+        <w:rPr>
+          <w:rFonts w:ascii="Consolas" w:eastAsia="Times New Roman" w:hAnsi="Consolas" w:cs="Times New Roman"/>
+          <w:color w:val="DAE3E3"/>
+          <w:kern w:val="0"/>
+          <w:sz w:val="21"/>
+          <w:szCs w:val="21"/>
+          <w:lang w:eastAsia="en-ID"/>
+          <w14:ligatures w14:val="none"/>
+        </w:rPr>
+        <w:t>pos</w:t>
+      </w:r>
+      <w:proofErr w:type="spellEnd"/>
+      <w:r>
+        <w:rPr>
+          <w:rFonts w:ascii="Consolas" w:eastAsia="Times New Roman" w:hAnsi="Consolas" w:cs="Times New Roman"/>
+          <w:color w:val="DAE3E3"/>
+          <w:kern w:val="0"/>
+          <w:sz w:val="21"/>
+          <w:szCs w:val="21"/>
+          <w:lang w:eastAsia="en-ID"/>
+          <w14:ligatures w14:val="none"/>
+        </w:rPr>
+        <w:t xml:space="preserve"> = </w:t>
       </w:r>
       <w:r>
         <w:rPr>
@@ -4543,7 +5395,33 @@
           <w:lang w:eastAsia="en-ID"/>
           <w14:ligatures w14:val="none"/>
         </w:rPr>
-        <w:t>; pos&lt;=</w:t>
+        <w:t xml:space="preserve">; </w:t>
+      </w:r>
+      <w:proofErr w:type="spellStart"/>
+      <w:r>
+        <w:rPr>
+          <w:rFonts w:ascii="Consolas" w:eastAsia="Times New Roman" w:hAnsi="Consolas" w:cs="Times New Roman"/>
+          <w:color w:val="DAE3E3"/>
+          <w:kern w:val="0"/>
+          <w:sz w:val="21"/>
+          <w:szCs w:val="21"/>
+          <w:lang w:eastAsia="en-ID"/>
+          <w14:ligatures w14:val="none"/>
+        </w:rPr>
+        <w:t>pos</w:t>
+      </w:r>
+      <w:proofErr w:type="spellEnd"/>
+      <w:r>
+        <w:rPr>
+          <w:rFonts w:ascii="Consolas" w:eastAsia="Times New Roman" w:hAnsi="Consolas" w:cs="Times New Roman"/>
+          <w:color w:val="DAE3E3"/>
+          <w:kern w:val="0"/>
+          <w:sz w:val="21"/>
+          <w:szCs w:val="21"/>
+          <w:lang w:eastAsia="en-ID"/>
+          <w14:ligatures w14:val="none"/>
+        </w:rPr>
+        <w:t>&lt;=</w:t>
       </w:r>
       <w:r>
         <w:rPr>
@@ -4625,6 +5503,8 @@
         </w:rPr>
         <w:t xml:space="preserve">    </w:t>
       </w:r>
+      <w:proofErr w:type="spellStart"/>
+      <w:proofErr w:type="gramStart"/>
       <w:r>
         <w:rPr>
           <w:rFonts w:ascii="Consolas" w:eastAsia="Times New Roman" w:hAnsi="Consolas" w:cs="Times New Roman"/>
@@ -4661,17 +5541,45 @@
         </w:rPr>
         <w:t>write</w:t>
       </w:r>
-      <w:r>
-        <w:rPr>
-          <w:rFonts w:ascii="Consolas" w:eastAsia="Times New Roman" w:hAnsi="Consolas" w:cs="Times New Roman"/>
-          <w:color w:val="DAE3E3"/>
-          <w:kern w:val="0"/>
-          <w:sz w:val="21"/>
-          <w:szCs w:val="21"/>
-          <w:lang w:eastAsia="en-ID"/>
-          <w14:ligatures w14:val="none"/>
-        </w:rPr>
-        <w:t>(pos);</w:t>
+      <w:proofErr w:type="spellEnd"/>
+      <w:proofErr w:type="gramEnd"/>
+      <w:r>
+        <w:rPr>
+          <w:rFonts w:ascii="Consolas" w:eastAsia="Times New Roman" w:hAnsi="Consolas" w:cs="Times New Roman"/>
+          <w:color w:val="DAE3E3"/>
+          <w:kern w:val="0"/>
+          <w:sz w:val="21"/>
+          <w:szCs w:val="21"/>
+          <w:lang w:eastAsia="en-ID"/>
+          <w14:ligatures w14:val="none"/>
+        </w:rPr>
+        <w:t>(</w:t>
+      </w:r>
+      <w:proofErr w:type="spellStart"/>
+      <w:r>
+        <w:rPr>
+          <w:rFonts w:ascii="Consolas" w:eastAsia="Times New Roman" w:hAnsi="Consolas" w:cs="Times New Roman"/>
+          <w:color w:val="DAE3E3"/>
+          <w:kern w:val="0"/>
+          <w:sz w:val="21"/>
+          <w:szCs w:val="21"/>
+          <w:lang w:eastAsia="en-ID"/>
+          <w14:ligatures w14:val="none"/>
+        </w:rPr>
+        <w:t>pos</w:t>
+      </w:r>
+      <w:proofErr w:type="spellEnd"/>
+      <w:r>
+        <w:rPr>
+          <w:rFonts w:ascii="Consolas" w:eastAsia="Times New Roman" w:hAnsi="Consolas" w:cs="Times New Roman"/>
+          <w:color w:val="DAE3E3"/>
+          <w:kern w:val="0"/>
+          <w:sz w:val="21"/>
+          <w:szCs w:val="21"/>
+          <w:lang w:eastAsia="en-ID"/>
+          <w14:ligatures w14:val="none"/>
+        </w:rPr>
+        <w:t>);</w:t>
       </w:r>
     </w:p>
     <w:p>
@@ -4701,6 +5609,7 @@
         </w:rPr>
         <w:t xml:space="preserve">    </w:t>
       </w:r>
+      <w:proofErr w:type="gramStart"/>
       <w:r>
         <w:rPr>
           <w:rFonts w:ascii="Consolas" w:eastAsia="Times New Roman" w:hAnsi="Consolas" w:cs="Times New Roman"/>
@@ -4725,6 +5634,7 @@
         </w:rPr>
         <w:t>(</w:t>
       </w:r>
+      <w:proofErr w:type="gramEnd"/>
       <w:r>
         <w:rPr>
           <w:rFonts w:ascii="Consolas" w:eastAsia="Times New Roman" w:hAnsi="Consolas" w:cs="Times New Roman"/>
@@ -4867,8 +5777,35 @@
           <w:lang w:eastAsia="en-ID"/>
           <w14:ligatures w14:val="none"/>
         </w:rPr>
-        <w:t xml:space="preserve"> pos = </w:t>
-      </w:r>
+        <w:t xml:space="preserve"> </w:t>
+      </w:r>
+      <w:proofErr w:type="spellStart"/>
+      <w:r>
+        <w:rPr>
+          <w:rFonts w:ascii="Consolas" w:eastAsia="Times New Roman" w:hAnsi="Consolas" w:cs="Times New Roman"/>
+          <w:color w:val="DAE3E3"/>
+          <w:kern w:val="0"/>
+          <w:sz w:val="21"/>
+          <w:szCs w:val="21"/>
+          <w:lang w:eastAsia="en-ID"/>
+          <w14:ligatures w14:val="none"/>
+        </w:rPr>
+        <w:t>pos</w:t>
+      </w:r>
+      <w:proofErr w:type="spellEnd"/>
+      <w:r>
+        <w:rPr>
+          <w:rFonts w:ascii="Consolas" w:eastAsia="Times New Roman" w:hAnsi="Consolas" w:cs="Times New Roman"/>
+          <w:color w:val="DAE3E3"/>
+          <w:kern w:val="0"/>
+          <w:sz w:val="21"/>
+          <w:szCs w:val="21"/>
+          <w:lang w:eastAsia="en-ID"/>
+          <w14:ligatures w14:val="none"/>
+        </w:rPr>
+        <w:t xml:space="preserve"> = </w:t>
+      </w:r>
+      <w:proofErr w:type="gramStart"/>
       <w:r>
         <w:rPr>
           <w:rFonts w:ascii="Consolas" w:eastAsia="Times New Roman" w:hAnsi="Consolas" w:cs="Times New Roman"/>
@@ -4891,7 +5828,20 @@
           <w:lang w:eastAsia="en-ID"/>
           <w14:ligatures w14:val="none"/>
         </w:rPr>
-        <w:t>;pos&gt;=</w:t>
+        <w:t>;pos</w:t>
+      </w:r>
+      <w:proofErr w:type="gramEnd"/>
+      <w:r>
+        <w:rPr>
+          <w:rFonts w:ascii="Consolas" w:eastAsia="Times New Roman" w:hAnsi="Consolas" w:cs="Times New Roman"/>
+          <w:color w:val="DAE3E3"/>
+          <w:kern w:val="0"/>
+          <w:sz w:val="21"/>
+          <w:szCs w:val="21"/>
+          <w:lang w:eastAsia="en-ID"/>
+          <w14:ligatures w14:val="none"/>
+        </w:rPr>
+        <w:t>&gt;=</w:t>
       </w:r>
       <w:r>
         <w:rPr>
@@ -4973,6 +5923,8 @@
         </w:rPr>
         <w:t xml:space="preserve">    </w:t>
       </w:r>
+      <w:proofErr w:type="spellStart"/>
+      <w:proofErr w:type="gramStart"/>
       <w:r>
         <w:rPr>
           <w:rFonts w:ascii="Consolas" w:eastAsia="Times New Roman" w:hAnsi="Consolas" w:cs="Times New Roman"/>
@@ -5009,17 +5961,45 @@
         </w:rPr>
         <w:t>write</w:t>
       </w:r>
-      <w:r>
-        <w:rPr>
-          <w:rFonts w:ascii="Consolas" w:eastAsia="Times New Roman" w:hAnsi="Consolas" w:cs="Times New Roman"/>
-          <w:color w:val="DAE3E3"/>
-          <w:kern w:val="0"/>
-          <w:sz w:val="21"/>
-          <w:szCs w:val="21"/>
-          <w:lang w:eastAsia="en-ID"/>
-          <w14:ligatures w14:val="none"/>
-        </w:rPr>
-        <w:t>(pos);</w:t>
+      <w:proofErr w:type="spellEnd"/>
+      <w:proofErr w:type="gramEnd"/>
+      <w:r>
+        <w:rPr>
+          <w:rFonts w:ascii="Consolas" w:eastAsia="Times New Roman" w:hAnsi="Consolas" w:cs="Times New Roman"/>
+          <w:color w:val="DAE3E3"/>
+          <w:kern w:val="0"/>
+          <w:sz w:val="21"/>
+          <w:szCs w:val="21"/>
+          <w:lang w:eastAsia="en-ID"/>
+          <w14:ligatures w14:val="none"/>
+        </w:rPr>
+        <w:t>(</w:t>
+      </w:r>
+      <w:proofErr w:type="spellStart"/>
+      <w:r>
+        <w:rPr>
+          <w:rFonts w:ascii="Consolas" w:eastAsia="Times New Roman" w:hAnsi="Consolas" w:cs="Times New Roman"/>
+          <w:color w:val="DAE3E3"/>
+          <w:kern w:val="0"/>
+          <w:sz w:val="21"/>
+          <w:szCs w:val="21"/>
+          <w:lang w:eastAsia="en-ID"/>
+          <w14:ligatures w14:val="none"/>
+        </w:rPr>
+        <w:t>pos</w:t>
+      </w:r>
+      <w:proofErr w:type="spellEnd"/>
+      <w:r>
+        <w:rPr>
+          <w:rFonts w:ascii="Consolas" w:eastAsia="Times New Roman" w:hAnsi="Consolas" w:cs="Times New Roman"/>
+          <w:color w:val="DAE3E3"/>
+          <w:kern w:val="0"/>
+          <w:sz w:val="21"/>
+          <w:szCs w:val="21"/>
+          <w:lang w:eastAsia="en-ID"/>
+          <w14:ligatures w14:val="none"/>
+        </w:rPr>
+        <w:t>);</w:t>
       </w:r>
     </w:p>
     <w:p>
@@ -5049,6 +6029,7 @@
         </w:rPr>
         <w:t xml:space="preserve">    </w:t>
       </w:r>
+      <w:proofErr w:type="gramStart"/>
       <w:r>
         <w:rPr>
           <w:rFonts w:ascii="Consolas" w:eastAsia="Times New Roman" w:hAnsi="Consolas" w:cs="Times New Roman"/>
@@ -5073,6 +6054,7 @@
         </w:rPr>
         <w:t>(</w:t>
       </w:r>
+      <w:proofErr w:type="gramEnd"/>
       <w:r>
         <w:rPr>
           <w:rFonts w:ascii="Consolas" w:eastAsia="Times New Roman" w:hAnsi="Consolas" w:cs="Times New Roman"/>
@@ -5209,6 +6191,7 @@
         </w:rPr>
         <w:t xml:space="preserve"> </w:t>
       </w:r>
+      <w:proofErr w:type="gramStart"/>
       <w:r>
         <w:rPr>
           <w:rFonts w:ascii="Consolas" w:eastAsia="Times New Roman" w:hAnsi="Consolas" w:cs="Times New Roman"/>
@@ -5231,7 +6214,20 @@
           <w:lang w:eastAsia="en-ID"/>
           <w14:ligatures w14:val="none"/>
         </w:rPr>
-        <w:t>(){</w:t>
+        <w:t>(</w:t>
+      </w:r>
+      <w:proofErr w:type="gramEnd"/>
+      <w:r>
+        <w:rPr>
+          <w:rFonts w:ascii="Consolas" w:eastAsia="Times New Roman" w:hAnsi="Consolas" w:cs="Times New Roman"/>
+          <w:color w:val="DAE3E3"/>
+          <w:kern w:val="0"/>
+          <w:sz w:val="21"/>
+          <w:szCs w:val="21"/>
+          <w:lang w:eastAsia="en-ID"/>
+          <w14:ligatures w14:val="none"/>
+        </w:rPr>
+        <w:t>){</w:t>
       </w:r>
     </w:p>
     <w:p>
@@ -5261,6 +6257,8 @@
         </w:rPr>
         <w:t xml:space="preserve">  </w:t>
       </w:r>
+      <w:proofErr w:type="spellStart"/>
+      <w:proofErr w:type="gramStart"/>
       <w:r>
         <w:rPr>
           <w:rFonts w:ascii="Consolas" w:eastAsia="Times New Roman" w:hAnsi="Consolas" w:cs="Times New Roman"/>
@@ -5273,17 +6271,31 @@
         </w:rPr>
         <w:t>digitalWrite</w:t>
       </w:r>
-      <w:r>
-        <w:rPr>
-          <w:rFonts w:ascii="Consolas" w:eastAsia="Times New Roman" w:hAnsi="Consolas" w:cs="Times New Roman"/>
-          <w:color w:val="DAE3E3"/>
-          <w:kern w:val="0"/>
-          <w:sz w:val="21"/>
-          <w:szCs w:val="21"/>
-          <w:lang w:eastAsia="en-ID"/>
-          <w14:ligatures w14:val="none"/>
-        </w:rPr>
-        <w:t>(led, LOW);</w:t>
+      <w:proofErr w:type="spellEnd"/>
+      <w:r>
+        <w:rPr>
+          <w:rFonts w:ascii="Consolas" w:eastAsia="Times New Roman" w:hAnsi="Consolas" w:cs="Times New Roman"/>
+          <w:color w:val="DAE3E3"/>
+          <w:kern w:val="0"/>
+          <w:sz w:val="21"/>
+          <w:szCs w:val="21"/>
+          <w:lang w:eastAsia="en-ID"/>
+          <w14:ligatures w14:val="none"/>
+        </w:rPr>
+        <w:t>(</w:t>
+      </w:r>
+      <w:proofErr w:type="gramEnd"/>
+      <w:r>
+        <w:rPr>
+          <w:rFonts w:ascii="Consolas" w:eastAsia="Times New Roman" w:hAnsi="Consolas" w:cs="Times New Roman"/>
+          <w:color w:val="DAE3E3"/>
+          <w:kern w:val="0"/>
+          <w:sz w:val="21"/>
+          <w:szCs w:val="21"/>
+          <w:lang w:eastAsia="en-ID"/>
+          <w14:ligatures w14:val="none"/>
+        </w:rPr>
+        <w:t>led, LOW);</w:t>
       </w:r>
     </w:p>
     <w:p>
@@ -5311,8 +6323,74 @@
           <w:lang w:eastAsia="en-ID"/>
           <w14:ligatures w14:val="none"/>
         </w:rPr>
-        <w:t>  //Menjalankan sistem blynk</w:t>
-      </w:r>
+        <w:t>  //</w:t>
+      </w:r>
+      <w:proofErr w:type="spellStart"/>
+      <w:r>
+        <w:rPr>
+          <w:rFonts w:ascii="Consolas" w:eastAsia="Times New Roman" w:hAnsi="Consolas" w:cs="Times New Roman"/>
+          <w:color w:val="7F8C8D"/>
+          <w:kern w:val="0"/>
+          <w:sz w:val="21"/>
+          <w:szCs w:val="21"/>
+          <w:lang w:eastAsia="en-ID"/>
+          <w14:ligatures w14:val="none"/>
+        </w:rPr>
+        <w:t>Menjalankan</w:t>
+      </w:r>
+      <w:proofErr w:type="spellEnd"/>
+      <w:r>
+        <w:rPr>
+          <w:rFonts w:ascii="Consolas" w:eastAsia="Times New Roman" w:hAnsi="Consolas" w:cs="Times New Roman"/>
+          <w:color w:val="7F8C8D"/>
+          <w:kern w:val="0"/>
+          <w:sz w:val="21"/>
+          <w:szCs w:val="21"/>
+          <w:lang w:eastAsia="en-ID"/>
+          <w14:ligatures w14:val="none"/>
+        </w:rPr>
+        <w:t xml:space="preserve"> </w:t>
+      </w:r>
+      <w:proofErr w:type="spellStart"/>
+      <w:r>
+        <w:rPr>
+          <w:rFonts w:ascii="Consolas" w:eastAsia="Times New Roman" w:hAnsi="Consolas" w:cs="Times New Roman"/>
+          <w:color w:val="7F8C8D"/>
+          <w:kern w:val="0"/>
+          <w:sz w:val="21"/>
+          <w:szCs w:val="21"/>
+          <w:lang w:eastAsia="en-ID"/>
+          <w14:ligatures w14:val="none"/>
+        </w:rPr>
+        <w:t>sistem</w:t>
+      </w:r>
+      <w:proofErr w:type="spellEnd"/>
+      <w:r>
+        <w:rPr>
+          <w:rFonts w:ascii="Consolas" w:eastAsia="Times New Roman" w:hAnsi="Consolas" w:cs="Times New Roman"/>
+          <w:color w:val="7F8C8D"/>
+          <w:kern w:val="0"/>
+          <w:sz w:val="21"/>
+          <w:szCs w:val="21"/>
+          <w:lang w:eastAsia="en-ID"/>
+          <w14:ligatures w14:val="none"/>
+        </w:rPr>
+        <w:t xml:space="preserve"> </w:t>
+      </w:r>
+      <w:proofErr w:type="spellStart"/>
+      <w:r>
+        <w:rPr>
+          <w:rFonts w:ascii="Consolas" w:eastAsia="Times New Roman" w:hAnsi="Consolas" w:cs="Times New Roman"/>
+          <w:color w:val="7F8C8D"/>
+          <w:kern w:val="0"/>
+          <w:sz w:val="21"/>
+          <w:szCs w:val="21"/>
+          <w:lang w:eastAsia="en-ID"/>
+          <w14:ligatures w14:val="none"/>
+        </w:rPr>
+        <w:t>blynk</w:t>
+      </w:r>
+      <w:proofErr w:type="spellEnd"/>
     </w:p>
     <w:p>
       <w:pPr>
@@ -5341,6 +6419,8 @@
         </w:rPr>
         <w:t xml:space="preserve">  </w:t>
       </w:r>
+      <w:proofErr w:type="spellStart"/>
+      <w:proofErr w:type="gramStart"/>
       <w:r>
         <w:rPr>
           <w:rFonts w:ascii="Consolas" w:eastAsia="Times New Roman" w:hAnsi="Consolas" w:cs="Times New Roman"/>
@@ -5377,17 +6457,31 @@
         </w:rPr>
         <w:t>run</w:t>
       </w:r>
-      <w:r>
-        <w:rPr>
-          <w:rFonts w:ascii="Consolas" w:eastAsia="Times New Roman" w:hAnsi="Consolas" w:cs="Times New Roman"/>
-          <w:color w:val="DAE3E3"/>
-          <w:kern w:val="0"/>
-          <w:sz w:val="21"/>
-          <w:szCs w:val="21"/>
-          <w:lang w:eastAsia="en-ID"/>
-          <w14:ligatures w14:val="none"/>
-        </w:rPr>
-        <w:t>();</w:t>
+      <w:proofErr w:type="spellEnd"/>
+      <w:r>
+        <w:rPr>
+          <w:rFonts w:ascii="Consolas" w:eastAsia="Times New Roman" w:hAnsi="Consolas" w:cs="Times New Roman"/>
+          <w:color w:val="DAE3E3"/>
+          <w:kern w:val="0"/>
+          <w:sz w:val="21"/>
+          <w:szCs w:val="21"/>
+          <w:lang w:eastAsia="en-ID"/>
+          <w14:ligatures w14:val="none"/>
+        </w:rPr>
+        <w:t>(</w:t>
+      </w:r>
+      <w:proofErr w:type="gramEnd"/>
+      <w:r>
+        <w:rPr>
+          <w:rFonts w:ascii="Consolas" w:eastAsia="Times New Roman" w:hAnsi="Consolas" w:cs="Times New Roman"/>
+          <w:color w:val="DAE3E3"/>
+          <w:kern w:val="0"/>
+          <w:sz w:val="21"/>
+          <w:szCs w:val="21"/>
+          <w:lang w:eastAsia="en-ID"/>
+          <w14:ligatures w14:val="none"/>
+        </w:rPr>
+        <w:t>);</w:t>
       </w:r>
     </w:p>
     <w:p>
@@ -5417,6 +6511,7 @@
         </w:rPr>
         <w:t xml:space="preserve">  </w:t>
       </w:r>
+      <w:proofErr w:type="gramStart"/>
       <w:r>
         <w:rPr>
           <w:rFonts w:ascii="Consolas" w:eastAsia="Times New Roman" w:hAnsi="Consolas" w:cs="Times New Roman"/>
@@ -5439,7 +6534,20 @@
           <w:lang w:eastAsia="en-ID"/>
           <w14:ligatures w14:val="none"/>
         </w:rPr>
-        <w:t xml:space="preserve">(start == </w:t>
+        <w:t>(</w:t>
+      </w:r>
+      <w:proofErr w:type="gramEnd"/>
+      <w:r>
+        <w:rPr>
+          <w:rFonts w:ascii="Consolas" w:eastAsia="Times New Roman" w:hAnsi="Consolas" w:cs="Times New Roman"/>
+          <w:color w:val="DAE3E3"/>
+          <w:kern w:val="0"/>
+          <w:sz w:val="21"/>
+          <w:szCs w:val="21"/>
+          <w:lang w:eastAsia="en-ID"/>
+          <w14:ligatures w14:val="none"/>
+        </w:rPr>
+        <w:t xml:space="preserve">start == </w:t>
       </w:r>
       <w:r>
         <w:rPr>
@@ -5521,6 +6629,8 @@
         </w:rPr>
         <w:t xml:space="preserve">    </w:t>
       </w:r>
+      <w:proofErr w:type="spellStart"/>
+      <w:proofErr w:type="gramStart"/>
       <w:r>
         <w:rPr>
           <w:rFonts w:ascii="Consolas" w:eastAsia="Times New Roman" w:hAnsi="Consolas" w:cs="Times New Roman"/>
@@ -5533,17 +6643,31 @@
         </w:rPr>
         <w:t>digitalWrite</w:t>
       </w:r>
-      <w:r>
-        <w:rPr>
-          <w:rFonts w:ascii="Consolas" w:eastAsia="Times New Roman" w:hAnsi="Consolas" w:cs="Times New Roman"/>
-          <w:color w:val="DAE3E3"/>
-          <w:kern w:val="0"/>
-          <w:sz w:val="21"/>
-          <w:szCs w:val="21"/>
-          <w:lang w:eastAsia="en-ID"/>
-          <w14:ligatures w14:val="none"/>
-        </w:rPr>
-        <w:t>(led, HIGH);</w:t>
+      <w:proofErr w:type="spellEnd"/>
+      <w:r>
+        <w:rPr>
+          <w:rFonts w:ascii="Consolas" w:eastAsia="Times New Roman" w:hAnsi="Consolas" w:cs="Times New Roman"/>
+          <w:color w:val="DAE3E3"/>
+          <w:kern w:val="0"/>
+          <w:sz w:val="21"/>
+          <w:szCs w:val="21"/>
+          <w:lang w:eastAsia="en-ID"/>
+          <w14:ligatures w14:val="none"/>
+        </w:rPr>
+        <w:t>(</w:t>
+      </w:r>
+      <w:proofErr w:type="gramEnd"/>
+      <w:r>
+        <w:rPr>
+          <w:rFonts w:ascii="Consolas" w:eastAsia="Times New Roman" w:hAnsi="Consolas" w:cs="Times New Roman"/>
+          <w:color w:val="DAE3E3"/>
+          <w:kern w:val="0"/>
+          <w:sz w:val="21"/>
+          <w:szCs w:val="21"/>
+          <w:lang w:eastAsia="en-ID"/>
+          <w14:ligatures w14:val="none"/>
+        </w:rPr>
+        <w:t>led, HIGH);</w:t>
       </w:r>
     </w:p>
     <w:p>
@@ -5573,6 +6697,8 @@
         </w:rPr>
         <w:t xml:space="preserve">    </w:t>
       </w:r>
+      <w:proofErr w:type="spellStart"/>
+      <w:proofErr w:type="gramStart"/>
       <w:r>
         <w:rPr>
           <w:rFonts w:ascii="Consolas" w:eastAsia="Times New Roman" w:hAnsi="Consolas" w:cs="Times New Roman"/>
@@ -5585,17 +6711,31 @@
         </w:rPr>
         <w:t>makan</w:t>
       </w:r>
-      <w:r>
-        <w:rPr>
-          <w:rFonts w:ascii="Consolas" w:eastAsia="Times New Roman" w:hAnsi="Consolas" w:cs="Times New Roman"/>
-          <w:color w:val="DAE3E3"/>
-          <w:kern w:val="0"/>
-          <w:sz w:val="21"/>
-          <w:szCs w:val="21"/>
-          <w:lang w:eastAsia="en-ID"/>
-          <w14:ligatures w14:val="none"/>
-        </w:rPr>
-        <w:t>();</w:t>
+      <w:proofErr w:type="spellEnd"/>
+      <w:r>
+        <w:rPr>
+          <w:rFonts w:ascii="Consolas" w:eastAsia="Times New Roman" w:hAnsi="Consolas" w:cs="Times New Roman"/>
+          <w:color w:val="DAE3E3"/>
+          <w:kern w:val="0"/>
+          <w:sz w:val="21"/>
+          <w:szCs w:val="21"/>
+          <w:lang w:eastAsia="en-ID"/>
+          <w14:ligatures w14:val="none"/>
+        </w:rPr>
+        <w:t>(</w:t>
+      </w:r>
+      <w:proofErr w:type="gramEnd"/>
+      <w:r>
+        <w:rPr>
+          <w:rFonts w:ascii="Consolas" w:eastAsia="Times New Roman" w:hAnsi="Consolas" w:cs="Times New Roman"/>
+          <w:color w:val="DAE3E3"/>
+          <w:kern w:val="0"/>
+          <w:sz w:val="21"/>
+          <w:szCs w:val="21"/>
+          <w:lang w:eastAsia="en-ID"/>
+          <w14:ligatures w14:val="none"/>
+        </w:rPr>
+        <w:t>);</w:t>
       </w:r>
     </w:p>
     <w:p>
@@ -5625,6 +6765,7 @@
         </w:rPr>
         <w:t xml:space="preserve">    </w:t>
       </w:r>
+      <w:proofErr w:type="gramStart"/>
       <w:r>
         <w:rPr>
           <w:rFonts w:ascii="Consolas" w:eastAsia="Times New Roman" w:hAnsi="Consolas" w:cs="Times New Roman"/>
@@ -5649,6 +6790,7 @@
         </w:rPr>
         <w:t>(</w:t>
       </w:r>
+      <w:proofErr w:type="gramEnd"/>
       <w:r>
         <w:rPr>
           <w:rFonts w:ascii="Consolas" w:eastAsia="Times New Roman" w:hAnsi="Consolas" w:cs="Times New Roman"/>
@@ -5842,6 +6984,8 @@
         <w:lastRenderedPageBreak/>
         <w:t xml:space="preserve">  start = </w:t>
       </w:r>
+      <w:proofErr w:type="spellStart"/>
+      <w:proofErr w:type="gramStart"/>
       <w:r>
         <w:rPr>
           <w:rFonts w:ascii="Consolas" w:eastAsia="Times New Roman" w:hAnsi="Consolas" w:cs="Times New Roman"/>
@@ -5878,6 +7022,8 @@
         </w:rPr>
         <w:t>asInt</w:t>
       </w:r>
+      <w:proofErr w:type="spellEnd"/>
+      <w:proofErr w:type="gramEnd"/>
       <w:r>
         <w:rPr>
           <w:rFonts w:ascii="Consolas" w:eastAsia="Times New Roman" w:hAnsi="Consolas" w:cs="Times New Roman"/>
@@ -5944,7 +7090,39 @@
         </w:numPr>
       </w:pPr>
       <w:r>
-        <w:t>Install Library ESP32 Servo dengan cara pilih menu library manager dan ketik ESP32 SERVO</w:t>
+        <w:t xml:space="preserve">Install Library ESP32 Servo </w:t>
+      </w:r>
+      <w:proofErr w:type="spellStart"/>
+      <w:r>
+        <w:t>dengan</w:t>
+      </w:r>
+      <w:proofErr w:type="spellEnd"/>
+      <w:r>
+        <w:t xml:space="preserve"> </w:t>
+      </w:r>
+      <w:proofErr w:type="spellStart"/>
+      <w:r>
+        <w:t>cara</w:t>
+      </w:r>
+      <w:proofErr w:type="spellEnd"/>
+      <w:r>
+        <w:t xml:space="preserve"> </w:t>
+      </w:r>
+      <w:proofErr w:type="spellStart"/>
+      <w:r>
+        <w:t>pilih</w:t>
+      </w:r>
+      <w:proofErr w:type="spellEnd"/>
+      <w:r>
+        <w:t xml:space="preserve"> menu library manager dan </w:t>
+      </w:r>
+      <w:proofErr w:type="spellStart"/>
+      <w:r>
+        <w:t>ketik</w:t>
+      </w:r>
+      <w:proofErr w:type="spellEnd"/>
+      <w:r>
+        <w:t xml:space="preserve"> ESP32 SERVO</w:t>
       </w:r>
     </w:p>
     <w:p>
@@ -5972,7 +7150,7 @@
                     <pic:cNvPicPr/>
                   </pic:nvPicPr>
                   <pic:blipFill>
-                    <a:blip r:embed="rId20"/>
+                    <a:blip r:embed="rId19"/>
                     <a:stretch>
                       <a:fillRect/>
                     </a:stretch>
@@ -6002,8 +7180,552 @@
         </w:numPr>
       </w:pPr>
       <w:r>
-        <w:t>Install Library BlynkSimpleESP32 dengan cara</w:t>
-      </w:r>
+        <w:t xml:space="preserve">Install Library BlynkSimpleESP32 </w:t>
+      </w:r>
+      <w:proofErr w:type="spellStart"/>
+      <w:r>
+        <w:t>dengan</w:t>
+      </w:r>
+      <w:proofErr w:type="spellEnd"/>
+      <w:r>
+        <w:t xml:space="preserve"> </w:t>
+      </w:r>
+      <w:proofErr w:type="spellStart"/>
+      <w:r>
+        <w:t>cara</w:t>
+      </w:r>
+      <w:proofErr w:type="spellEnd"/>
+      <w:r>
+        <w:t xml:space="preserve"> </w:t>
+      </w:r>
+      <w:proofErr w:type="spellStart"/>
+      <w:r>
+        <w:t>buka</w:t>
+      </w:r>
+      <w:proofErr w:type="spellEnd"/>
+      <w:r>
+        <w:t xml:space="preserve"> link </w:t>
+      </w:r>
+      <w:proofErr w:type="spellStart"/>
+      <w:r>
+        <w:t>tersebut</w:t>
+      </w:r>
+      <w:proofErr w:type="spellEnd"/>
+      <w:r>
+        <w:t xml:space="preserve"> </w:t>
+      </w:r>
+      <w:hyperlink r:id="rId20" w:history="1">
+        <w:r>
+          <w:rPr>
+            <w:rStyle w:val="Hyperlink"/>
+          </w:rPr>
+          <w:t>https://github.com/MOWIRILANA/Pakanikanoomatismelaluiblynk</w:t>
+        </w:r>
+      </w:hyperlink>
+      <w:r>
+        <w:t xml:space="preserve"> </w:t>
+      </w:r>
+      <w:proofErr w:type="spellStart"/>
+      <w:r>
+        <w:t>lalu</w:t>
+      </w:r>
+      <w:proofErr w:type="spellEnd"/>
+      <w:r>
+        <w:t xml:space="preserve"> </w:t>
+      </w:r>
+      <w:proofErr w:type="spellStart"/>
+      <w:r>
+        <w:t>kllik</w:t>
+      </w:r>
+      <w:proofErr w:type="spellEnd"/>
+      <w:r>
+        <w:t xml:space="preserve"> </w:t>
+      </w:r>
+      <w:proofErr w:type="spellStart"/>
+      <w:r>
+        <w:t>kanan</w:t>
+      </w:r>
+      <w:proofErr w:type="spellEnd"/>
+      <w:r>
+        <w:t xml:space="preserve"> code download ZIP</w:t>
+      </w:r>
+    </w:p>
+    <w:p>
+      <w:pPr>
+        <w:pStyle w:val="ListParagraph"/>
+        <w:ind w:left="1080"/>
+      </w:pPr>
+      <w:r>
+        <w:rPr>
+          <w:noProof/>
+        </w:rPr>
+        <w:drawing>
+          <wp:inline distT="0" distB="0" distL="0" distR="0" wp14:anchorId="61A10464" wp14:editId="7F408866">
+            <wp:extent cx="5731510" cy="3222625"/>
+            <wp:effectExtent l="0" t="0" r="2540" b="0"/>
+            <wp:docPr id="1489593066" name="Picture 1" descr="A screenshot of a computer&#10;&#10;Description automatically generated"/>
+            <wp:cNvGraphicFramePr>
+              <a:graphicFrameLocks xmlns:a="http://schemas.openxmlformats.org/drawingml/2006/main" noChangeAspect="1"/>
+            </wp:cNvGraphicFramePr>
+            <a:graphic xmlns:a="http://schemas.openxmlformats.org/drawingml/2006/main">
+              <a:graphicData uri="http://schemas.openxmlformats.org/drawingml/2006/picture">
+                <pic:pic xmlns:pic="http://schemas.openxmlformats.org/drawingml/2006/picture">
+                  <pic:nvPicPr>
+                    <pic:cNvPr id="1489593066" name="Picture 1" descr="A screenshot of a computer&#10;&#10;Description automatically generated"/>
+                    <pic:cNvPicPr/>
+                  </pic:nvPicPr>
+                  <pic:blipFill>
+                    <a:blip r:embed="rId21"/>
+                    <a:stretch>
+                      <a:fillRect/>
+                    </a:stretch>
+                  </pic:blipFill>
+                  <pic:spPr>
+                    <a:xfrm>
+                      <a:off x="0" y="0"/>
+                      <a:ext cx="5731510" cy="3222625"/>
+                    </a:xfrm>
+                    <a:prstGeom prst="rect">
+                      <a:avLst/>
+                    </a:prstGeom>
+                  </pic:spPr>
+                </pic:pic>
+              </a:graphicData>
+            </a:graphic>
+          </wp:inline>
+        </w:drawing>
+      </w:r>
+    </w:p>
+    <w:p>
+      <w:pPr>
+        <w:pStyle w:val="ListParagraph"/>
+        <w:ind w:left="1080"/>
+      </w:pPr>
+    </w:p>
+    <w:p>
+      <w:pPr>
+        <w:pStyle w:val="ListParagraph"/>
+        <w:ind w:left="1080"/>
+      </w:pPr>
+    </w:p>
+    <w:p>
+      <w:pPr>
+        <w:pStyle w:val="ListParagraph"/>
+        <w:ind w:left="1080"/>
+      </w:pPr>
+    </w:p>
+    <w:p>
+      <w:pPr>
+        <w:pStyle w:val="ListParagraph"/>
+        <w:numPr>
+          <w:ilvl w:val="0"/>
+          <w:numId w:val="11"/>
+        </w:numPr>
+      </w:pPr>
+      <w:r>
+        <w:lastRenderedPageBreak/>
+        <w:t xml:space="preserve">Kembali </w:t>
+      </w:r>
+      <w:proofErr w:type="spellStart"/>
+      <w:r>
+        <w:t>ke</w:t>
+      </w:r>
+      <w:proofErr w:type="spellEnd"/>
+      <w:r>
+        <w:t xml:space="preserve"> Arduino IDE </w:t>
+      </w:r>
+      <w:proofErr w:type="spellStart"/>
+      <w:r>
+        <w:t>lalu</w:t>
+      </w:r>
+      <w:proofErr w:type="spellEnd"/>
+      <w:r>
+        <w:t xml:space="preserve"> </w:t>
+      </w:r>
+      <w:proofErr w:type="spellStart"/>
+      <w:r>
+        <w:t>pilih</w:t>
+      </w:r>
+      <w:proofErr w:type="spellEnd"/>
+      <w:r>
+        <w:t xml:space="preserve"> Sketch-</w:t>
+      </w:r>
+      <w:proofErr w:type="spellStart"/>
+      <w:proofErr w:type="gramStart"/>
+      <w:r>
+        <w:t>ad</w:t>
+      </w:r>
+      <w:r>
+        <w:t>d.ziplibrary</w:t>
+      </w:r>
+      <w:proofErr w:type="spellEnd"/>
+      <w:proofErr w:type="gramEnd"/>
+      <w:r>
+        <w:t xml:space="preserve"> dan </w:t>
+      </w:r>
+      <w:proofErr w:type="spellStart"/>
+      <w:r>
+        <w:t>cari</w:t>
+      </w:r>
+      <w:proofErr w:type="spellEnd"/>
+      <w:r>
+        <w:t xml:space="preserve"> file zip yang </w:t>
+      </w:r>
+      <w:proofErr w:type="spellStart"/>
+      <w:r>
+        <w:t>sudah</w:t>
+      </w:r>
+      <w:proofErr w:type="spellEnd"/>
+      <w:r>
+        <w:t xml:space="preserve"> kalian download</w:t>
+      </w:r>
+    </w:p>
+    <w:p>
+      <w:pPr>
+        <w:pStyle w:val="ListParagraph"/>
+        <w:ind w:left="1080"/>
+      </w:pPr>
+      <w:r>
+        <w:rPr>
+          <w:noProof/>
+        </w:rPr>
+        <w:drawing>
+          <wp:inline distT="0" distB="0" distL="0" distR="0" wp14:anchorId="73DA945D" wp14:editId="2DBED3A5">
+            <wp:extent cx="5731510" cy="3222625"/>
+            <wp:effectExtent l="0" t="0" r="2540" b="0"/>
+            <wp:docPr id="2031698783" name="Picture 1" descr="A screenshot of a computer&#10;&#10;Description automatically generated"/>
+            <wp:cNvGraphicFramePr>
+              <a:graphicFrameLocks xmlns:a="http://schemas.openxmlformats.org/drawingml/2006/main" noChangeAspect="1"/>
+            </wp:cNvGraphicFramePr>
+            <a:graphic xmlns:a="http://schemas.openxmlformats.org/drawingml/2006/main">
+              <a:graphicData uri="http://schemas.openxmlformats.org/drawingml/2006/picture">
+                <pic:pic xmlns:pic="http://schemas.openxmlformats.org/drawingml/2006/picture">
+                  <pic:nvPicPr>
+                    <pic:cNvPr id="2031698783" name="Picture 1" descr="A screenshot of a computer&#10;&#10;Description automatically generated"/>
+                    <pic:cNvPicPr/>
+                  </pic:nvPicPr>
+                  <pic:blipFill>
+                    <a:blip r:embed="rId22"/>
+                    <a:stretch>
+                      <a:fillRect/>
+                    </a:stretch>
+                  </pic:blipFill>
+                  <pic:spPr>
+                    <a:xfrm>
+                      <a:off x="0" y="0"/>
+                      <a:ext cx="5731510" cy="3222625"/>
+                    </a:xfrm>
+                    <a:prstGeom prst="rect">
+                      <a:avLst/>
+                    </a:prstGeom>
+                  </pic:spPr>
+                </pic:pic>
+              </a:graphicData>
+            </a:graphic>
+          </wp:inline>
+        </w:drawing>
+      </w:r>
+    </w:p>
+    <w:p>
+      <w:pPr>
+        <w:pStyle w:val="ListParagraph"/>
+        <w:numPr>
+          <w:ilvl w:val="0"/>
+          <w:numId w:val="11"/>
+        </w:numPr>
+      </w:pPr>
+      <w:proofErr w:type="spellStart"/>
+      <w:r>
+        <w:t>Berikutnya</w:t>
+      </w:r>
+      <w:proofErr w:type="spellEnd"/>
+      <w:r>
+        <w:t xml:space="preserve"> </w:t>
+      </w:r>
+      <w:proofErr w:type="spellStart"/>
+      <w:r>
+        <w:t>Pilih</w:t>
+      </w:r>
+      <w:proofErr w:type="spellEnd"/>
+      <w:r>
+        <w:t xml:space="preserve"> board ESP32 </w:t>
+      </w:r>
+      <w:proofErr w:type="spellStart"/>
+      <w:r>
+        <w:t>terlebih</w:t>
+      </w:r>
+      <w:proofErr w:type="spellEnd"/>
+      <w:r>
+        <w:t xml:space="preserve"> </w:t>
+      </w:r>
+      <w:proofErr w:type="spellStart"/>
+      <w:r>
+        <w:t>dahulu</w:t>
+      </w:r>
+      <w:proofErr w:type="spellEnd"/>
+      <w:r>
+        <w:t xml:space="preserve"> di menu s</w:t>
+      </w:r>
+      <w:r>
+        <w:t xml:space="preserve">elected board and port dan </w:t>
+      </w:r>
+      <w:proofErr w:type="spellStart"/>
+      <w:r>
+        <w:t>pilih</w:t>
+      </w:r>
+      <w:proofErr w:type="spellEnd"/>
+      <w:r>
+        <w:t xml:space="preserve"> board </w:t>
+      </w:r>
+      <w:proofErr w:type="spellStart"/>
+      <w:r>
+        <w:t>seperti</w:t>
+      </w:r>
+      <w:proofErr w:type="spellEnd"/>
+      <w:r>
+        <w:t xml:space="preserve"> </w:t>
+      </w:r>
+      <w:proofErr w:type="spellStart"/>
+      <w:r>
+        <w:t>gambar</w:t>
+      </w:r>
+      <w:proofErr w:type="spellEnd"/>
+      <w:r>
+        <w:t xml:space="preserve"> </w:t>
+      </w:r>
+      <w:proofErr w:type="spellStart"/>
+      <w:r>
+        <w:t>berikut</w:t>
+      </w:r>
+      <w:proofErr w:type="spellEnd"/>
+      <w:r>
+        <w:t xml:space="preserve">, </w:t>
+      </w:r>
+      <w:proofErr w:type="spellStart"/>
+      <w:r>
+        <w:t>sedangkan</w:t>
+      </w:r>
+      <w:proofErr w:type="spellEnd"/>
+      <w:r>
+        <w:t xml:space="preserve"> ports </w:t>
+      </w:r>
+      <w:proofErr w:type="spellStart"/>
+      <w:r>
+        <w:t>menyesuaikan</w:t>
+      </w:r>
+      <w:proofErr w:type="spellEnd"/>
+      <w:r>
+        <w:t xml:space="preserve"> </w:t>
+      </w:r>
+      <w:proofErr w:type="spellStart"/>
+      <w:r>
+        <w:t>dengan</w:t>
+      </w:r>
+      <w:proofErr w:type="spellEnd"/>
+      <w:r>
+        <w:t xml:space="preserve"> yang </w:t>
+      </w:r>
+      <w:proofErr w:type="spellStart"/>
+      <w:r>
+        <w:t>tersedia</w:t>
+      </w:r>
+      <w:proofErr w:type="spellEnd"/>
+      <w:r>
+        <w:t xml:space="preserve"> di laptop/pc kalian </w:t>
+      </w:r>
+      <w:proofErr w:type="spellStart"/>
+      <w:r>
+        <w:t>lalu</w:t>
+      </w:r>
+      <w:proofErr w:type="spellEnd"/>
+      <w:r>
+        <w:t xml:space="preserve"> </w:t>
+      </w:r>
+      <w:proofErr w:type="spellStart"/>
+      <w:r>
+        <w:t>klik</w:t>
+      </w:r>
+      <w:proofErr w:type="spellEnd"/>
+      <w:r>
+        <w:t xml:space="preserve"> ok</w:t>
+      </w:r>
+    </w:p>
+    <w:p>
+      <w:pPr>
+        <w:pStyle w:val="ListParagraph"/>
+        <w:ind w:left="1080"/>
+      </w:pPr>
+      <w:r>
+        <w:rPr>
+          <w:noProof/>
+        </w:rPr>
+        <w:drawing>
+          <wp:inline distT="0" distB="0" distL="0" distR="0" wp14:anchorId="5AA24A5D" wp14:editId="43DD7FE7">
+            <wp:extent cx="5731510" cy="3222625"/>
+            <wp:effectExtent l="0" t="0" r="2540" b="0"/>
+            <wp:docPr id="718610833" name="Picture 1" descr="A screenshot of a computer&#10;&#10;Description automatically generated"/>
+            <wp:cNvGraphicFramePr>
+              <a:graphicFrameLocks xmlns:a="http://schemas.openxmlformats.org/drawingml/2006/main" noChangeAspect="1"/>
+            </wp:cNvGraphicFramePr>
+            <a:graphic xmlns:a="http://schemas.openxmlformats.org/drawingml/2006/main">
+              <a:graphicData uri="http://schemas.openxmlformats.org/drawingml/2006/picture">
+                <pic:pic xmlns:pic="http://schemas.openxmlformats.org/drawingml/2006/picture">
+                  <pic:nvPicPr>
+                    <pic:cNvPr id="718610833" name="Picture 1" descr="A screenshot of a computer&#10;&#10;Description automatically generated"/>
+                    <pic:cNvPicPr/>
+                  </pic:nvPicPr>
+                  <pic:blipFill>
+                    <a:blip r:embed="rId23"/>
+                    <a:stretch>
+                      <a:fillRect/>
+                    </a:stretch>
+                  </pic:blipFill>
+                  <pic:spPr>
+                    <a:xfrm>
+                      <a:off x="0" y="0"/>
+                      <a:ext cx="5731510" cy="3222625"/>
+                    </a:xfrm>
+                    <a:prstGeom prst="rect">
+                      <a:avLst/>
+                    </a:prstGeom>
+                  </pic:spPr>
+                </pic:pic>
+              </a:graphicData>
+            </a:graphic>
+          </wp:inline>
+        </w:drawing>
+      </w:r>
+    </w:p>
+    <w:p>
+      <w:pPr>
+        <w:pStyle w:val="ListParagraph"/>
+        <w:ind w:left="1080"/>
+      </w:pPr>
+    </w:p>
+    <w:p>
+      <w:pPr>
+        <w:pStyle w:val="ListParagraph"/>
+        <w:ind w:left="1080"/>
+      </w:pPr>
+    </w:p>
+    <w:p>
+      <w:pPr>
+        <w:pStyle w:val="ListParagraph"/>
+        <w:ind w:left="1080"/>
+      </w:pPr>
+    </w:p>
+    <w:p>
+      <w:pPr>
+        <w:pStyle w:val="ListParagraph"/>
+        <w:ind w:left="1080"/>
+      </w:pPr>
+    </w:p>
+    <w:p>
+      <w:pPr>
+        <w:pStyle w:val="ListParagraph"/>
+        <w:ind w:left="1080"/>
+      </w:pPr>
+    </w:p>
+    <w:p>
+      <w:pPr>
+        <w:pStyle w:val="ListParagraph"/>
+        <w:ind w:left="1080"/>
+      </w:pPr>
+    </w:p>
+    <w:p>
+      <w:pPr>
+        <w:pStyle w:val="ListParagraph"/>
+        <w:ind w:left="1080"/>
+      </w:pPr>
+    </w:p>
+    <w:p>
+      <w:pPr>
+        <w:pStyle w:val="ListParagraph"/>
+        <w:ind w:left="1080"/>
+      </w:pPr>
+    </w:p>
+    <w:p>
+      <w:pPr>
+        <w:pStyle w:val="ListParagraph"/>
+        <w:numPr>
+          <w:ilvl w:val="0"/>
+          <w:numId w:val="11"/>
+        </w:numPr>
+        <w:rPr>
+          <w:lang w:val="sv-SE"/>
+        </w:rPr>
+      </w:pPr>
+      <w:r>
+        <w:rPr>
+          <w:lang w:val="sv-SE"/>
+        </w:rPr>
+        <w:lastRenderedPageBreak/>
+        <w:t>Upload program dengan klik m</w:t>
+      </w:r>
+      <w:r>
+        <w:rPr>
+          <w:lang w:val="sv-SE"/>
+        </w:rPr>
+        <w:t>enu upload sesuai dengan gambar</w:t>
+      </w:r>
+    </w:p>
+    <w:p>
+      <w:pPr>
+        <w:pStyle w:val="ListParagraph"/>
+        <w:ind w:left="1080"/>
+        <w:rPr>
+          <w:lang w:val="sv-SE"/>
+        </w:rPr>
+      </w:pPr>
+      <w:r>
+        <w:rPr>
+          <w:noProof/>
+        </w:rPr>
+        <w:drawing>
+          <wp:inline distT="0" distB="0" distL="0" distR="0" wp14:anchorId="290C418C" wp14:editId="382168E3">
+            <wp:extent cx="5731510" cy="3222625"/>
+            <wp:effectExtent l="0" t="0" r="2540" b="0"/>
+            <wp:docPr id="361912958" name="Picture 1" descr="A screenshot of a computer program&#10;&#10;Description automatically generated"/>
+            <wp:cNvGraphicFramePr>
+              <a:graphicFrameLocks xmlns:a="http://schemas.openxmlformats.org/drawingml/2006/main" noChangeAspect="1"/>
+            </wp:cNvGraphicFramePr>
+            <a:graphic xmlns:a="http://schemas.openxmlformats.org/drawingml/2006/main">
+              <a:graphicData uri="http://schemas.openxmlformats.org/drawingml/2006/picture">
+                <pic:pic xmlns:pic="http://schemas.openxmlformats.org/drawingml/2006/picture">
+                  <pic:nvPicPr>
+                    <pic:cNvPr id="361912958" name="Picture 1" descr="A screenshot of a computer program&#10;&#10;Description automatically generated"/>
+                    <pic:cNvPicPr/>
+                  </pic:nvPicPr>
+                  <pic:blipFill>
+                    <a:blip r:embed="rId24"/>
+                    <a:stretch>
+                      <a:fillRect/>
+                    </a:stretch>
+                  </pic:blipFill>
+                  <pic:spPr>
+                    <a:xfrm>
+                      <a:off x="0" y="0"/>
+                      <a:ext cx="5731510" cy="3222625"/>
+                    </a:xfrm>
+                    <a:prstGeom prst="rect">
+                      <a:avLst/>
+                    </a:prstGeom>
+                  </pic:spPr>
+                </pic:pic>
+              </a:graphicData>
+            </a:graphic>
+          </wp:inline>
+        </w:drawing>
+      </w:r>
+    </w:p>
+    <w:p>
+      <w:pPr>
+        <w:pStyle w:val="ListParagraph"/>
+        <w:ind w:left="1080"/>
+        <w:rPr>
+          <w:lang w:val="sv-SE"/>
+        </w:rPr>
+      </w:pPr>
     </w:p>
     <w:p>
       <w:pPr>
@@ -6014,7 +7736,15 @@
         </w:numPr>
       </w:pPr>
       <w:r>
-        <w:t xml:space="preserve">Langkah Pembuatan </w:t>
+        <w:t xml:space="preserve">Langkah </w:t>
+      </w:r>
+      <w:proofErr w:type="spellStart"/>
+      <w:r>
+        <w:t>Pembuatan</w:t>
+      </w:r>
+      <w:proofErr w:type="spellEnd"/>
+      <w:r>
+        <w:t xml:space="preserve"> </w:t>
       </w:r>
       <w:r>
         <w:rPr>
@@ -6038,8 +7768,133 @@
         <w:t>n</w:t>
       </w:r>
       <w:r>
-        <w:t xml:space="preserve"> untuk mempercantik hasil projek bisa menyesuaikan dengan para siswa dibuat secara kreatif dengan barang yang tersedia di ruangan tersebut</w:t>
-      </w:r>
+        <w:t xml:space="preserve"> </w:t>
+      </w:r>
+      <w:proofErr w:type="spellStart"/>
+      <w:r>
+        <w:t>untuk</w:t>
+      </w:r>
+      <w:proofErr w:type="spellEnd"/>
+      <w:r>
+        <w:t xml:space="preserve"> </w:t>
+      </w:r>
+      <w:proofErr w:type="spellStart"/>
+      <w:r>
+        <w:t>mempercantik</w:t>
+      </w:r>
+      <w:proofErr w:type="spellEnd"/>
+      <w:r>
+        <w:t xml:space="preserve"> </w:t>
+      </w:r>
+      <w:proofErr w:type="spellStart"/>
+      <w:r>
+        <w:t>hasil</w:t>
+      </w:r>
+      <w:proofErr w:type="spellEnd"/>
+      <w:r>
+        <w:t xml:space="preserve"> </w:t>
+      </w:r>
+      <w:proofErr w:type="spellStart"/>
+      <w:r>
+        <w:t>projek</w:t>
+      </w:r>
+      <w:proofErr w:type="spellEnd"/>
+      <w:r>
+        <w:t xml:space="preserve"> </w:t>
+      </w:r>
+      <w:proofErr w:type="spellStart"/>
+      <w:r>
+        <w:t>bisa</w:t>
+      </w:r>
+      <w:proofErr w:type="spellEnd"/>
+      <w:r>
+        <w:t xml:space="preserve"> </w:t>
+      </w:r>
+      <w:proofErr w:type="spellStart"/>
+      <w:r>
+        <w:t>menyesuaikan</w:t>
+      </w:r>
+      <w:proofErr w:type="spellEnd"/>
+      <w:r>
+        <w:t xml:space="preserve"> </w:t>
+      </w:r>
+      <w:proofErr w:type="spellStart"/>
+      <w:r>
+        <w:t>dengan</w:t>
+      </w:r>
+      <w:proofErr w:type="spellEnd"/>
+      <w:r>
+        <w:t xml:space="preserve"> para </w:t>
+      </w:r>
+      <w:proofErr w:type="spellStart"/>
+      <w:r>
+        <w:t>siswa</w:t>
+      </w:r>
+      <w:proofErr w:type="spellEnd"/>
+      <w:r>
+        <w:t xml:space="preserve"> </w:t>
+      </w:r>
+      <w:proofErr w:type="spellStart"/>
+      <w:r>
+        <w:t>dibuat</w:t>
+      </w:r>
+      <w:proofErr w:type="spellEnd"/>
+      <w:r>
+        <w:t xml:space="preserve"> </w:t>
+      </w:r>
+      <w:proofErr w:type="spellStart"/>
+      <w:r>
+        <w:t>secara</w:t>
+      </w:r>
+      <w:proofErr w:type="spellEnd"/>
+      <w:r>
+        <w:t xml:space="preserve"> </w:t>
+      </w:r>
+      <w:proofErr w:type="spellStart"/>
+      <w:r>
+        <w:t>kreatif</w:t>
+      </w:r>
+      <w:proofErr w:type="spellEnd"/>
+      <w:r>
+        <w:t xml:space="preserve"> </w:t>
+      </w:r>
+      <w:proofErr w:type="spellStart"/>
+      <w:r>
+        <w:t>dengan</w:t>
+      </w:r>
+      <w:proofErr w:type="spellEnd"/>
+      <w:r>
+        <w:t xml:space="preserve"> </w:t>
+      </w:r>
+      <w:proofErr w:type="spellStart"/>
+      <w:r>
+        <w:t>barang</w:t>
+      </w:r>
+      <w:proofErr w:type="spellEnd"/>
+      <w:r>
+        <w:t xml:space="preserve"> yang </w:t>
+      </w:r>
+      <w:proofErr w:type="spellStart"/>
+      <w:r>
+        <w:t>tersedia</w:t>
+      </w:r>
+      <w:proofErr w:type="spellEnd"/>
+      <w:r>
+        <w:t xml:space="preserve"> di </w:t>
+      </w:r>
+      <w:proofErr w:type="spellStart"/>
+      <w:r>
+        <w:t>ruangan</w:t>
+      </w:r>
+      <w:proofErr w:type="spellEnd"/>
+      <w:r>
+        <w:t xml:space="preserve"> </w:t>
+      </w:r>
+      <w:proofErr w:type="spellStart"/>
+      <w:r>
+        <w:t>tersebut</w:t>
+      </w:r>
+      <w:proofErr w:type="spellEnd"/>
     </w:p>
     <w:p>
       <w:pPr>
@@ -8086,6 +9941,18 @@
       <w:spacing w:after="0" w:line="240" w:lineRule="auto"/>
     </w:pPr>
   </w:style>
+  <w:style w:type="character" w:styleId="FollowedHyperlink">
+    <w:name w:val="FollowedHyperlink"/>
+    <w:basedOn w:val="DefaultParagraphFont"/>
+    <w:uiPriority w:val="99"/>
+    <w:semiHidden/>
+    <w:unhideWhenUsed/>
+    <w:rsid w:val="000342E7"/>
+    <w:rPr>
+      <w:color w:val="96607D" w:themeColor="followedHyperlink"/>
+      <w:u w:val="single"/>
+    </w:rPr>
+  </w:style>
 </w:styles>
 </file>
 

</xml_diff>